<commit_message>
Fixed .docx example template
</commit_message>
<xml_diff>
--- a/documentation/report/examples/security_analysis_docx/example.docx
+++ b/documentation/report/examples/security_analysis_docx/example.docx
@@ -1,6 +1,6 @@
 
 <file path=word/document.xml><?xml version="1.0" encoding="utf-8"?>
-<w:document xmlns:wpc="http://schemas.microsoft.com/office/word/2010/wordprocessingCanvas" xmlns:cx="http://schemas.microsoft.com/office/drawing/2014/chartex" xmlns:cx1="http://schemas.microsoft.com/office/drawing/2015/9/8/chartex" xmlns:cx2="http://schemas.microsoft.com/office/drawing/2015/10/21/chartex" xmlns:cx3="http://schemas.microsoft.com/office/drawing/2016/5/9/chartex" xmlns:cx4="http://schemas.microsoft.com/office/drawing/2016/5/10/chartex" xmlns:cx5="http://schemas.microsoft.com/office/drawing/2016/5/11/chartex" xmlns:cx6="http://schemas.microsoft.com/office/drawing/2016/5/12/chartex" xmlns:cx7="http://schemas.microsoft.com/office/drawing/2016/5/13/chartex" xmlns:cx8="http://schemas.microsoft.com/office/drawing/2016/5/14/chartex" xmlns:mc="http://schemas.openxmlformats.org/markup-compatibility/2006" xmlns:aink="http://schemas.microsoft.com/office/drawing/2016/ink" xmlns:am3d="http://schemas.microsoft.com/office/drawing/2017/model3d" xmlns:o="urn:schemas-microsoft-com:office:office" xmlns:r="http://schemas.openxmlformats.org/officeDocument/2006/relationships" xmlns:m="http://schemas.openxmlformats.org/officeDocument/2006/math" xmlns:v="urn:schemas-microsoft-com:vml" xmlns:wp14="http://schemas.microsoft.com/office/word/2010/wordprocessingDrawing" xmlns:wp="http://schemas.openxmlformats.org/drawingml/2006/wordprocessingDrawing" xmlns:w10="urn:schemas-microsoft-com:office:word" xmlns:w="http://schemas.openxmlformats.org/wordprocessingml/2006/main" xmlns:w14="http://schemas.microsoft.com/office/word/2010/wordml" xmlns:w15="http://schemas.microsoft.com/office/word/2012/wordml" xmlns:w16cex="http://schemas.microsoft.com/office/word/2018/wordml/cex" xmlns:w16cid="http://schemas.microsoft.com/office/word/2016/wordml/cid" xmlns:w16="http://schemas.microsoft.com/office/word/2018/wordml" xmlns:w16se="http://schemas.microsoft.com/office/word/2015/wordml/symex" xmlns:wpg="http://schemas.microsoft.com/office/word/2010/wordprocessingGroup" xmlns:wpi="http://schemas.microsoft.com/office/word/2010/wordprocessingInk" xmlns:wne="http://schemas.microsoft.com/office/word/2006/wordml" xmlns:wps="http://schemas.microsoft.com/office/word/2010/wordprocessingShape" mc:Ignorable="w14 w15 w16se w16cid w16 w16cex wp14">
+<w:document xmlns:wpc="http://schemas.microsoft.com/office/word/2010/wordprocessingCanvas" xmlns:cx="http://schemas.microsoft.com/office/drawing/2014/chartex" xmlns:cx1="http://schemas.microsoft.com/office/drawing/2015/9/8/chartex" xmlns:cx2="http://schemas.microsoft.com/office/drawing/2015/10/21/chartex" xmlns:cx3="http://schemas.microsoft.com/office/drawing/2016/5/9/chartex" xmlns:cx4="http://schemas.microsoft.com/office/drawing/2016/5/10/chartex" xmlns:cx5="http://schemas.microsoft.com/office/drawing/2016/5/11/chartex" xmlns:cx6="http://schemas.microsoft.com/office/drawing/2016/5/12/chartex" xmlns:cx7="http://schemas.microsoft.com/office/drawing/2016/5/13/chartex" xmlns:cx8="http://schemas.microsoft.com/office/drawing/2016/5/14/chartex" xmlns:mc="http://schemas.openxmlformats.org/markup-compatibility/2006" xmlns:aink="http://schemas.microsoft.com/office/drawing/2016/ink" xmlns:am3d="http://schemas.microsoft.com/office/drawing/2017/model3d" xmlns:o="urn:schemas-microsoft-com:office:office" xmlns:r="http://schemas.openxmlformats.org/officeDocument/2006/relationships" xmlns:m="http://schemas.openxmlformats.org/officeDocument/2006/math" xmlns:v="urn:schemas-microsoft-com:vml" xmlns:wp14="http://schemas.microsoft.com/office/word/2010/wordprocessingDrawing" xmlns:wp="http://schemas.openxmlformats.org/drawingml/2006/wordprocessingDrawing" xmlns:w10="urn:schemas-microsoft-com:office:word" xmlns:w="http://schemas.openxmlformats.org/wordprocessingml/2006/main" xmlns:w14="http://schemas.microsoft.com/office/word/2010/wordml" xmlns:w15="http://schemas.microsoft.com/office/word/2012/wordml" xmlns:w16cex="http://schemas.microsoft.com/office/word/2018/wordml/cex" xmlns:w16cid="http://schemas.microsoft.com/office/word/2016/wordml/cid" xmlns:w16="http://schemas.microsoft.com/office/word/2018/wordml" xmlns:w16sdtdh="http://schemas.microsoft.com/office/word/2020/wordml/sdtdatahash" xmlns:w16se="http://schemas.microsoft.com/office/word/2015/wordml/symex" xmlns:wpg="http://schemas.microsoft.com/office/word/2010/wordprocessingGroup" xmlns:wpi="http://schemas.microsoft.com/office/word/2010/wordprocessingInk" xmlns:wne="http://schemas.microsoft.com/office/word/2006/wordml" xmlns:wps="http://schemas.microsoft.com/office/word/2010/wordprocessingShape" mc:Ignorable="w14 w15 w16se w16cid w16 w16cex w16sdtdh wp14">
   <w:body>
     <w:p>
       <w:pPr>
@@ -102,6 +102,9 @@
       <w:pPr>
         <w:pStyle w:val="a3"/>
         <w:ind w:left="-993"/>
+        <w:rPr>
+          <w:lang w:val="en-US"/>
+        </w:rPr>
       </w:pPr>
       <w:r>
         <w:rPr>
@@ -110,6 +113,9 @@
         <w:t>REPORT</w:t>
       </w:r>
       <w:r>
+        <w:rPr>
+          <w:lang w:val="en-US"/>
+        </w:rPr>
         <w:br/>
       </w:r>
       <w:r>
@@ -119,6 +125,9 @@
         <w:t>of</w:t>
       </w:r>
       <w:r>
+        <w:rPr>
+          <w:lang w:val="en-US"/>
+        </w:rPr>
         <w:t xml:space="preserve"> </w:t>
       </w:r>
       <w:r>
@@ -132,8 +141,14 @@
       <w:pPr>
         <w:pStyle w:val="a3"/>
         <w:ind w:left="-993"/>
+        <w:rPr>
+          <w:lang w:val="en-US"/>
+        </w:rPr>
       </w:pPr>
       <w:r>
+        <w:rPr>
+          <w:lang w:val="en-US"/>
+        </w:rPr>
         <w:t>{</w:t>
       </w:r>
       <w:r>
@@ -149,6 +164,9 @@
         <w:t>project</w:t>
       </w:r>
       <w:r>
+        <w:rPr>
+          <w:lang w:val="en-US"/>
+        </w:rPr>
         <w:t>[‘</w:t>
       </w:r>
       <w:r>
@@ -158,14 +176,23 @@
         <w:t>name</w:t>
       </w:r>
       <w:r>
+        <w:rPr>
+          <w:lang w:val="en-US"/>
+        </w:rPr>
         <w:t>’]}}</w:t>
       </w:r>
     </w:p>
     <w:p>
       <w:pPr>
         <w:pStyle w:val="a3"/>
+        <w:rPr>
+          <w:lang w:val="en-US"/>
+        </w:rPr>
       </w:pPr>
       <w:r>
+        <w:rPr>
+          <w:lang w:val="en-US"/>
+        </w:rPr>
         <w:br w:type="page"/>
       </w:r>
     </w:p>
@@ -921,7 +948,6 @@
                 <w:lang w:val="en-US"/>
               </w:rPr>
             </w:pPr>
-            <w:proofErr w:type="gramStart"/>
             <w:r>
               <w:rPr>
                 <w:lang w:val="en-US"/>
@@ -933,14 +959,7 @@
               <w:rPr>
                 <w:lang w:val="en-US"/>
               </w:rPr>
-              <w:t>hosts</w:t>
-            </w:r>
-            <w:proofErr w:type="gramEnd"/>
-            <w:r>
-              <w:rPr>
-                <w:lang w:val="en-US"/>
-              </w:rPr>
-              <w:t>|length</w:t>
+              <w:t>hosts|length</w:t>
             </w:r>
             <w:proofErr w:type="spellEnd"/>
             <w:r>
@@ -1247,16 +1266,8 @@
                     <w:rPr>
                       <w:lang w:val="en-US"/>
                     </w:rPr>
-                    <w:t>{{half2[</w:t>
+                    <w:t>{{half2[loop.index</w:t>
                   </w:r>
-                  <w:proofErr w:type="gramStart"/>
-                  <w:r>
-                    <w:rPr>
-                      <w:lang w:val="en-US"/>
-                    </w:rPr>
-                    <w:t>loop.index</w:t>
-                  </w:r>
-                  <w:proofErr w:type="gramEnd"/>
                   <w:r>
                     <w:rPr>
                       <w:lang w:val="en-US"/>
@@ -1378,6 +1389,9 @@
             <w:pPr>
               <w:spacing w:after="160" w:line="259" w:lineRule="auto"/>
               <w:jc w:val="left"/>
+              <w:rPr>
+                <w:lang w:val="en-US"/>
+              </w:rPr>
             </w:pPr>
             <w:r>
               <w:rPr>
@@ -1391,6 +1405,9 @@
             <w:pPr>
               <w:spacing w:after="160" w:line="259" w:lineRule="auto"/>
               <w:jc w:val="left"/>
+              <w:rPr>
+                <w:lang w:val="en-US"/>
+              </w:rPr>
             </w:pPr>
           </w:p>
         </w:tc>
@@ -1400,14 +1417,23 @@
       <w:pPr>
         <w:spacing w:after="160" w:line="259" w:lineRule="auto"/>
         <w:jc w:val="left"/>
+        <w:rPr>
+          <w:lang w:val="en-US"/>
+        </w:rPr>
       </w:pPr>
     </w:p>
     <w:p>
       <w:pPr>
         <w:spacing w:after="160" w:line="259" w:lineRule="auto"/>
         <w:jc w:val="left"/>
+        <w:rPr>
+          <w:lang w:val="en-US"/>
+        </w:rPr>
       </w:pPr>
       <w:r>
+        <w:rPr>
+          <w:lang w:val="en-US"/>
+        </w:rPr>
         <w:br w:type="page"/>
       </w:r>
     </w:p>
@@ -1415,6 +1441,9 @@
       <w:pPr>
         <w:spacing w:after="160" w:line="259" w:lineRule="auto"/>
         <w:jc w:val="left"/>
+        <w:rPr>
+          <w:lang w:val="en-US"/>
+        </w:rPr>
       </w:pPr>
     </w:p>
     <w:p>
@@ -1536,7 +1565,6 @@
                 <w:lang w:val="en-US"/>
               </w:rPr>
             </w:pPr>
-            <w:proofErr w:type="gramStart"/>
             <w:r>
               <w:rPr>
                 <w:b/>
@@ -1549,15 +1577,7 @@
                 <w:b/>
                 <w:lang w:val="en-US"/>
               </w:rPr>
-              <w:t>{</w:t>
-            </w:r>
-            <w:proofErr w:type="gramEnd"/>
-            <w:r>
-              <w:rPr>
-                <w:b/>
-                <w:lang w:val="en-US"/>
-              </w:rPr>
-              <w:t xml:space="preserve">% set criticality = {'critical':0,'high':0,'medium':0,'low':0,'info':0} %}{% for </w:t>
+              <w:t xml:space="preserve">{% set criticality = {'critical':0,'high':0,'medium':0,'low':0,'info':0} %}{% for </w:t>
             </w:r>
             <w:proofErr w:type="spellStart"/>
             <w:r>
@@ -1702,27 +1722,13 @@
               <w:rPr>
                 <w:lang w:val="en-US"/>
               </w:rPr>
-              <w:t xml:space="preserve">{% if not criticality['critical'] </w:t>
-            </w:r>
-            <w:proofErr w:type="gramStart"/>
-            <w:r>
-              <w:rPr>
-                <w:lang w:val="en-US"/>
-              </w:rPr>
-              <w:t>%}</w:t>
-            </w:r>
-            <w:r>
-              <w:rPr>
-                <w:lang w:val="en-US"/>
-              </w:rPr>
-              <w:t>Not</w:t>
-            </w:r>
-            <w:proofErr w:type="gramEnd"/>
-            <w:r>
-              <w:rPr>
-                <w:lang w:val="en-US"/>
-              </w:rPr>
-              <w:t xml:space="preserve"> found</w:t>
+              <w:t>{% if not criticality['critical'] %}</w:t>
+            </w:r>
+            <w:r>
+              <w:rPr>
+                <w:lang w:val="en-US"/>
+              </w:rPr>
+              <w:t>Not found</w:t>
             </w:r>
             <w:r>
               <w:rPr>
@@ -1815,33 +1821,13 @@
               <w:rPr>
                 <w:lang w:val="en-US"/>
               </w:rPr>
-              <w:t xml:space="preserve">'] </w:t>
-            </w:r>
-            <w:proofErr w:type="gramStart"/>
-            <w:r>
-              <w:rPr>
-                <w:lang w:val="en-US"/>
-              </w:rPr>
-              <w:t>%</w:t>
-            </w:r>
-            <w:r>
-              <w:rPr>
-                <w:lang w:val="en-US"/>
-              </w:rPr>
-              <w:t>}</w:t>
-            </w:r>
-            <w:r>
-              <w:rPr>
-                <w:lang w:val="en-US"/>
-              </w:rPr>
-              <w:t>Not</w:t>
-            </w:r>
-            <w:proofErr w:type="gramEnd"/>
-            <w:r>
-              <w:rPr>
-                <w:lang w:val="en-US"/>
-              </w:rPr>
-              <w:t xml:space="preserve"> found</w:t>
+              <w:t>'] %</w:t>
+            </w:r>
+            <w:r>
+              <w:rPr>
+                <w:lang w:val="en-US"/>
+              </w:rPr>
+              <w:t>}Not found</w:t>
             </w:r>
             <w:r>
               <w:rPr>
@@ -1928,27 +1914,13 @@
               <w:rPr>
                 <w:lang w:val="en-US"/>
               </w:rPr>
-              <w:t xml:space="preserve">'] </w:t>
-            </w:r>
-            <w:proofErr w:type="gramStart"/>
-            <w:r>
-              <w:rPr>
-                <w:lang w:val="en-US"/>
-              </w:rPr>
-              <w:t>%}</w:t>
-            </w:r>
-            <w:r>
-              <w:rPr>
-                <w:lang w:val="en-US"/>
-              </w:rPr>
-              <w:t>Not</w:t>
-            </w:r>
-            <w:proofErr w:type="gramEnd"/>
-            <w:r>
-              <w:rPr>
-                <w:lang w:val="en-US"/>
-              </w:rPr>
-              <w:t xml:space="preserve"> found</w:t>
+              <w:t>'] %}</w:t>
+            </w:r>
+            <w:r>
+              <w:rPr>
+                <w:lang w:val="en-US"/>
+              </w:rPr>
+              <w:t>Not found</w:t>
             </w:r>
             <w:r>
               <w:rPr>
@@ -2036,27 +2008,13 @@
               <w:rPr>
                 <w:lang w:val="en-US"/>
               </w:rPr>
-              <w:t xml:space="preserve">'] </w:t>
-            </w:r>
-            <w:proofErr w:type="gramStart"/>
-            <w:r>
-              <w:rPr>
-                <w:lang w:val="en-US"/>
-              </w:rPr>
-              <w:t>%}</w:t>
-            </w:r>
-            <w:r>
-              <w:rPr>
-                <w:lang w:val="en-US"/>
-              </w:rPr>
-              <w:t>Not</w:t>
-            </w:r>
-            <w:proofErr w:type="gramEnd"/>
-            <w:r>
-              <w:rPr>
-                <w:lang w:val="en-US"/>
-              </w:rPr>
-              <w:t xml:space="preserve"> found</w:t>
+              <w:t>'] %}</w:t>
+            </w:r>
+            <w:r>
+              <w:rPr>
+                <w:lang w:val="en-US"/>
+              </w:rPr>
+              <w:t>Not found</w:t>
             </w:r>
             <w:r>
               <w:rPr>
@@ -2362,19 +2320,11 @@
         <w:t>group_issue_name</w:t>
       </w:r>
       <w:proofErr w:type="spellEnd"/>
-      <w:proofErr w:type="gramStart"/>
-      <w:r>
-        <w:rPr>
-          <w:lang w:val="en-US"/>
-        </w:rPr>
-        <w:t>}}{</w:t>
-      </w:r>
-      <w:proofErr w:type="gramEnd"/>
-      <w:r>
-        <w:rPr>
-          <w:lang w:val="en-US"/>
-        </w:rPr>
-        <w:t xml:space="preserve">% for </w:t>
+      <w:r>
+        <w:rPr>
+          <w:lang w:val="en-US"/>
+        </w:rPr>
+        <w:t xml:space="preserve">}}{% for </w:t>
       </w:r>
       <w:proofErr w:type="spellStart"/>
       <w:r>
@@ -2440,7 +2390,6 @@
         <w:t xml:space="preserve"> </w:t>
       </w:r>
       <w:bookmarkEnd w:id="0"/>
-      <w:proofErr w:type="gramStart"/>
       <w:r>
         <w:rPr>
           <w:lang w:val="en-US"/>
@@ -2458,14 +2407,7 @@
         <w:rPr>
           <w:lang w:val="en-US"/>
         </w:rPr>
-        <w:t>grouped</w:t>
-      </w:r>
-      <w:proofErr w:type="gramEnd"/>
-      <w:r>
-        <w:rPr>
-          <w:lang w:val="en-US"/>
-        </w:rPr>
-        <w:t>_issues</w:t>
+        <w:t>grouped_issues</w:t>
       </w:r>
       <w:proofErr w:type="spellEnd"/>
       <w:r>
@@ -2574,7 +2516,6 @@
                 <w:lang w:val="en-US"/>
               </w:rPr>
             </w:pPr>
-            <w:proofErr w:type="gramStart"/>
             <w:r>
               <w:rPr>
                 <w:lang w:val="en-US"/>
@@ -2591,14 +2532,7 @@
               <w:rPr>
                 <w:lang w:val="en-US"/>
               </w:rPr>
-              <w:t>issues</w:t>
-            </w:r>
-            <w:proofErr w:type="gramEnd"/>
-            <w:r>
-              <w:rPr>
-                <w:lang w:val="en-US"/>
-              </w:rPr>
-              <w:t>[issue_id]['criticality'].replace('critical','</w:t>
+              <w:t>issues[issue_id]['criticality'].replace('critical','</w:t>
             </w:r>
             <w:r>
               <w:rPr>
@@ -2719,7 +2653,6 @@
                 <w:lang w:val="en-US"/>
               </w:rPr>
             </w:pPr>
-            <w:proofErr w:type="gramStart"/>
             <w:r>
               <w:rPr>
                 <w:lang w:val="en-US"/>
@@ -2736,14 +2669,7 @@
               <w:rPr>
                 <w:lang w:val="en-US"/>
               </w:rPr>
-              <w:t>issues</w:t>
-            </w:r>
-            <w:proofErr w:type="gramEnd"/>
-            <w:r>
-              <w:rPr>
-                <w:lang w:val="en-US"/>
-              </w:rPr>
-              <w:t>[</w:t>
+              <w:t>issues[</w:t>
             </w:r>
             <w:proofErr w:type="spellStart"/>
             <w:r>
@@ -2875,19 +2801,11 @@
                 <w:lang w:val="en-US"/>
               </w:rPr>
             </w:pPr>
-            <w:proofErr w:type="gramStart"/>
-            <w:r>
-              <w:rPr>
-                <w:lang w:val="en-US"/>
-              </w:rPr>
-              <w:t>{{ issues</w:t>
-            </w:r>
-            <w:proofErr w:type="gramEnd"/>
-            <w:r>
-              <w:rPr>
-                <w:lang w:val="en-US"/>
-              </w:rPr>
-              <w:t>[</w:t>
+            <w:r>
+              <w:rPr>
+                <w:lang w:val="en-US"/>
+              </w:rPr>
+              <w:t>{{ issues[</w:t>
             </w:r>
             <w:proofErr w:type="spellStart"/>
             <w:r>
@@ -2979,7 +2897,6 @@
                 <w:lang w:val="en-US"/>
               </w:rPr>
             </w:pPr>
-            <w:proofErr w:type="gramStart"/>
             <w:r>
               <w:rPr>
                 <w:bCs/>
@@ -2999,15 +2916,7 @@
                 <w:bCs/>
                 <w:lang w:val="en-US"/>
               </w:rPr>
-              <w:t>issues</w:t>
-            </w:r>
-            <w:proofErr w:type="gramEnd"/>
-            <w:r>
-              <w:rPr>
-                <w:bCs/>
-                <w:lang w:val="en-US"/>
-              </w:rPr>
-              <w:t>[</w:t>
+              <w:t>issues[</w:t>
             </w:r>
             <w:proofErr w:type="spellStart"/>
             <w:r>
@@ -3088,7 +2997,6 @@
                 <w:lang w:val="en-US"/>
               </w:rPr>
             </w:pPr>
-            <w:proofErr w:type="gramStart"/>
             <w:r>
               <w:rPr>
                 <w:lang w:val="en-US"/>
@@ -3105,14 +3013,7 @@
               <w:rPr>
                 <w:lang w:val="en-US"/>
               </w:rPr>
-              <w:t>issues</w:t>
-            </w:r>
-            <w:proofErr w:type="gramEnd"/>
-            <w:r>
-              <w:rPr>
-                <w:lang w:val="en-US"/>
-              </w:rPr>
-              <w:t>[</w:t>
+              <w:t>issues[</w:t>
             </w:r>
             <w:proofErr w:type="spellStart"/>
             <w:r>
@@ -3220,28 +3121,14 @@
               <w:rPr>
                 <w:lang w:val="en-US"/>
               </w:rPr>
-              <w:t>issue_</w:t>
-            </w:r>
-            <w:proofErr w:type="gramStart"/>
-            <w:r>
-              <w:rPr>
-                <w:lang w:val="en-US"/>
-              </w:rPr>
-              <w:t>id</w:t>
+              <w:t>issue_id</w:t>
             </w:r>
             <w:proofErr w:type="spellEnd"/>
             <w:r>
               <w:rPr>
                 <w:lang w:val="en-US"/>
               </w:rPr>
-              <w:t>][</w:t>
-            </w:r>
-            <w:proofErr w:type="gramEnd"/>
-            <w:r>
-              <w:rPr>
-                <w:lang w:val="en-US"/>
-              </w:rPr>
-              <w:t>'services'] %}{% if issues[</w:t>
+              <w:t>]['services'] %}{% if issues[</w:t>
             </w:r>
             <w:proofErr w:type="spellStart"/>
             <w:r>
@@ -3401,28 +3288,14 @@
               <w:rPr>
                 <w:lang w:val="en-US"/>
               </w:rPr>
-              <w:t>issue_</w:t>
-            </w:r>
-            <w:proofErr w:type="gramStart"/>
-            <w:r>
-              <w:rPr>
-                <w:lang w:val="en-US"/>
-              </w:rPr>
-              <w:t>id</w:t>
+              <w:t>issue_id</w:t>
             </w:r>
             <w:proofErr w:type="spellEnd"/>
             <w:r>
               <w:rPr>
                 <w:lang w:val="en-US"/>
               </w:rPr>
-              <w:t>][</w:t>
-            </w:r>
-            <w:proofErr w:type="gramEnd"/>
-            <w:r>
-              <w:rPr>
-                <w:lang w:val="en-US"/>
-              </w:rPr>
-              <w:t>'services'][</w:t>
+              <w:t>]['services'][</w:t>
             </w:r>
             <w:proofErr w:type="spellStart"/>
             <w:r>
@@ -3455,21 +3328,7 @@
               <w:rPr>
                 <w:lang w:val="en-US"/>
               </w:rPr>
-              <w:t xml:space="preserve">{% endif </w:t>
-            </w:r>
-            <w:proofErr w:type="gramStart"/>
-            <w:r>
-              <w:rPr>
-                <w:lang w:val="en-US"/>
-              </w:rPr>
-              <w:t>%}{</w:t>
-            </w:r>
-            <w:proofErr w:type="gramEnd"/>
-            <w:r>
-              <w:rPr>
-                <w:lang w:val="en-US"/>
-              </w:rPr>
-              <w:t xml:space="preserve">% endif %}{% for </w:t>
+              <w:t xml:space="preserve">{% endif %}{% endif %}{% for </w:t>
             </w:r>
             <w:proofErr w:type="spellStart"/>
             <w:r>
@@ -3595,21 +3454,7 @@
               <w:rPr>
                 <w:lang w:val="en-US"/>
               </w:rPr>
-              <w:t xml:space="preserve"> </w:t>
-            </w:r>
-            <w:proofErr w:type="gramStart"/>
-            <w:r>
-              <w:rPr>
-                <w:lang w:val="en-US"/>
-              </w:rPr>
-              <w:t>%}{</w:t>
-            </w:r>
-            <w:proofErr w:type="gramEnd"/>
-            <w:r>
-              <w:rPr>
-                <w:lang w:val="en-US"/>
-              </w:rPr>
-              <w:t xml:space="preserve">% </w:t>
+              <w:t xml:space="preserve"> %}{% </w:t>
             </w:r>
             <w:proofErr w:type="spellStart"/>
             <w:r>
@@ -3697,7 +3542,6 @@
               </w:rPr>
               <w:t>_</w:t>
             </w:r>
-            <w:proofErr w:type="gramStart"/>
             <w:r>
               <w:rPr>
                 <w:lang w:val="en-US"/>
@@ -3709,14 +3553,7 @@
               <w:rPr>
                 <w:lang w:val="en-US"/>
               </w:rPr>
-              <w:t>][</w:t>
-            </w:r>
-            <w:proofErr w:type="gramEnd"/>
-            <w:r>
-              <w:rPr>
-                <w:lang w:val="en-US"/>
-              </w:rPr>
-              <w:t>'</w:t>
+              <w:t>]['</w:t>
             </w:r>
             <w:proofErr w:type="spellStart"/>
             <w:r>
@@ -3807,28 +3644,14 @@
         <w:rPr>
           <w:lang w:val="en-US"/>
         </w:rPr>
-        <w:t>issue_</w:t>
-      </w:r>
-      <w:proofErr w:type="gramStart"/>
-      <w:r>
-        <w:rPr>
-          <w:lang w:val="en-US"/>
-        </w:rPr>
-        <w:t>id</w:t>
+        <w:t>issue_id</w:t>
       </w:r>
       <w:proofErr w:type="spellEnd"/>
       <w:r>
         <w:rPr>
           <w:lang w:val="en-US"/>
         </w:rPr>
-        <w:t>][</w:t>
-      </w:r>
-      <w:proofErr w:type="gramEnd"/>
-      <w:r>
-        <w:rPr>
-          <w:lang w:val="en-US"/>
-        </w:rPr>
-        <w:t>'</w:t>
+        <w:t>]['</w:t>
       </w:r>
       <w:proofErr w:type="spellStart"/>
       <w:r>
@@ -3915,11 +3738,11 @@
           </w:tcPr>
           <w:p>
             <w:pPr>
+              <w:jc w:val="left"/>
               <w:rPr>
                 <w:lang w:val="en-US"/>
               </w:rPr>
             </w:pPr>
-            <w:proofErr w:type="gramStart"/>
             <w:r>
               <w:rPr>
                 <w:rFonts w:ascii="Courier New" w:hAnsi="Courier New" w:cs="Courier New"/>
@@ -3940,7 +3763,6 @@
               <w:t>pocs</w:t>
             </w:r>
             <w:proofErr w:type="spellEnd"/>
-            <w:proofErr w:type="gramEnd"/>
             <w:r>
               <w:rPr>
                 <w:rFonts w:ascii="Courier New" w:hAnsi="Courier New" w:cs="Courier New"/>
@@ -4438,7 +4260,7 @@
 </file>
 
 <file path=word/endnotes.xml><?xml version="1.0" encoding="utf-8"?>
-<w:endnotes xmlns:wpc="http://schemas.microsoft.com/office/word/2010/wordprocessingCanvas" xmlns:cx="http://schemas.microsoft.com/office/drawing/2014/chartex" xmlns:cx1="http://schemas.microsoft.com/office/drawing/2015/9/8/chartex" xmlns:cx2="http://schemas.microsoft.com/office/drawing/2015/10/21/chartex" xmlns:cx3="http://schemas.microsoft.com/office/drawing/2016/5/9/chartex" xmlns:cx4="http://schemas.microsoft.com/office/drawing/2016/5/10/chartex" xmlns:cx5="http://schemas.microsoft.com/office/drawing/2016/5/11/chartex" xmlns:cx6="http://schemas.microsoft.com/office/drawing/2016/5/12/chartex" xmlns:cx7="http://schemas.microsoft.com/office/drawing/2016/5/13/chartex" xmlns:cx8="http://schemas.microsoft.com/office/drawing/2016/5/14/chartex" xmlns:mc="http://schemas.openxmlformats.org/markup-compatibility/2006" xmlns:aink="http://schemas.microsoft.com/office/drawing/2016/ink" xmlns:am3d="http://schemas.microsoft.com/office/drawing/2017/model3d" xmlns:o="urn:schemas-microsoft-com:office:office" xmlns:r="http://schemas.openxmlformats.org/officeDocument/2006/relationships" xmlns:m="http://schemas.openxmlformats.org/officeDocument/2006/math" xmlns:v="urn:schemas-microsoft-com:vml" xmlns:wp14="http://schemas.microsoft.com/office/word/2010/wordprocessingDrawing" xmlns:wp="http://schemas.openxmlformats.org/drawingml/2006/wordprocessingDrawing" xmlns:w10="urn:schemas-microsoft-com:office:word" xmlns:w="http://schemas.openxmlformats.org/wordprocessingml/2006/main" xmlns:w14="http://schemas.microsoft.com/office/word/2010/wordml" xmlns:w15="http://schemas.microsoft.com/office/word/2012/wordml" xmlns:w16cex="http://schemas.microsoft.com/office/word/2018/wordml/cex" xmlns:w16cid="http://schemas.microsoft.com/office/word/2016/wordml/cid" xmlns:w16="http://schemas.microsoft.com/office/word/2018/wordml" xmlns:w16se="http://schemas.microsoft.com/office/word/2015/wordml/symex" xmlns:wpg="http://schemas.microsoft.com/office/word/2010/wordprocessingGroup" xmlns:wpi="http://schemas.microsoft.com/office/word/2010/wordprocessingInk" xmlns:wne="http://schemas.microsoft.com/office/word/2006/wordml" xmlns:wps="http://schemas.microsoft.com/office/word/2010/wordprocessingShape" mc:Ignorable="w14 w15 w16se w16cid w16 w16cex wp14">
+<w:endnotes xmlns:wpc="http://schemas.microsoft.com/office/word/2010/wordprocessingCanvas" xmlns:cx="http://schemas.microsoft.com/office/drawing/2014/chartex" xmlns:cx1="http://schemas.microsoft.com/office/drawing/2015/9/8/chartex" xmlns:cx2="http://schemas.microsoft.com/office/drawing/2015/10/21/chartex" xmlns:cx3="http://schemas.microsoft.com/office/drawing/2016/5/9/chartex" xmlns:cx4="http://schemas.microsoft.com/office/drawing/2016/5/10/chartex" xmlns:cx5="http://schemas.microsoft.com/office/drawing/2016/5/11/chartex" xmlns:cx6="http://schemas.microsoft.com/office/drawing/2016/5/12/chartex" xmlns:cx7="http://schemas.microsoft.com/office/drawing/2016/5/13/chartex" xmlns:cx8="http://schemas.microsoft.com/office/drawing/2016/5/14/chartex" xmlns:mc="http://schemas.openxmlformats.org/markup-compatibility/2006" xmlns:aink="http://schemas.microsoft.com/office/drawing/2016/ink" xmlns:am3d="http://schemas.microsoft.com/office/drawing/2017/model3d" xmlns:o="urn:schemas-microsoft-com:office:office" xmlns:r="http://schemas.openxmlformats.org/officeDocument/2006/relationships" xmlns:m="http://schemas.openxmlformats.org/officeDocument/2006/math" xmlns:v="urn:schemas-microsoft-com:vml" xmlns:wp14="http://schemas.microsoft.com/office/word/2010/wordprocessingDrawing" xmlns:wp="http://schemas.openxmlformats.org/drawingml/2006/wordprocessingDrawing" xmlns:w10="urn:schemas-microsoft-com:office:word" xmlns:w="http://schemas.openxmlformats.org/wordprocessingml/2006/main" xmlns:w14="http://schemas.microsoft.com/office/word/2010/wordml" xmlns:w15="http://schemas.microsoft.com/office/word/2012/wordml" xmlns:w16cex="http://schemas.microsoft.com/office/word/2018/wordml/cex" xmlns:w16cid="http://schemas.microsoft.com/office/word/2016/wordml/cid" xmlns:w16="http://schemas.microsoft.com/office/word/2018/wordml" xmlns:w16sdtdh="http://schemas.microsoft.com/office/word/2020/wordml/sdtdatahash" xmlns:w16se="http://schemas.microsoft.com/office/word/2015/wordml/symex" xmlns:wpg="http://schemas.microsoft.com/office/word/2010/wordprocessingGroup" xmlns:wpi="http://schemas.microsoft.com/office/word/2010/wordprocessingInk" xmlns:wne="http://schemas.microsoft.com/office/word/2006/wordml" xmlns:wps="http://schemas.microsoft.com/office/word/2010/wordprocessingShape" mc:Ignorable="w14 w15 w16se w16cid w16 w16cex w16sdtdh wp14">
   <w:endnote w:type="separator" w:id="-1">
     <w:p>
       <w:pPr>
@@ -4463,7 +4285,7 @@
 </file>
 
 <file path=word/footer1.xml><?xml version="1.0" encoding="utf-8"?>
-<w:ftr xmlns:wpc="http://schemas.microsoft.com/office/word/2010/wordprocessingCanvas" xmlns:cx="http://schemas.microsoft.com/office/drawing/2014/chartex" xmlns:cx1="http://schemas.microsoft.com/office/drawing/2015/9/8/chartex" xmlns:cx2="http://schemas.microsoft.com/office/drawing/2015/10/21/chartex" xmlns:cx3="http://schemas.microsoft.com/office/drawing/2016/5/9/chartex" xmlns:cx4="http://schemas.microsoft.com/office/drawing/2016/5/10/chartex" xmlns:cx5="http://schemas.microsoft.com/office/drawing/2016/5/11/chartex" xmlns:cx6="http://schemas.microsoft.com/office/drawing/2016/5/12/chartex" xmlns:cx7="http://schemas.microsoft.com/office/drawing/2016/5/13/chartex" xmlns:cx8="http://schemas.microsoft.com/office/drawing/2016/5/14/chartex" xmlns:mc="http://schemas.openxmlformats.org/markup-compatibility/2006" xmlns:aink="http://schemas.microsoft.com/office/drawing/2016/ink" xmlns:am3d="http://schemas.microsoft.com/office/drawing/2017/model3d" xmlns:o="urn:schemas-microsoft-com:office:office" xmlns:r="http://schemas.openxmlformats.org/officeDocument/2006/relationships" xmlns:m="http://schemas.openxmlformats.org/officeDocument/2006/math" xmlns:v="urn:schemas-microsoft-com:vml" xmlns:wp14="http://schemas.microsoft.com/office/word/2010/wordprocessingDrawing" xmlns:wp="http://schemas.openxmlformats.org/drawingml/2006/wordprocessingDrawing" xmlns:w10="urn:schemas-microsoft-com:office:word" xmlns:w="http://schemas.openxmlformats.org/wordprocessingml/2006/main" xmlns:w14="http://schemas.microsoft.com/office/word/2010/wordml" xmlns:w15="http://schemas.microsoft.com/office/word/2012/wordml" xmlns:w16cex="http://schemas.microsoft.com/office/word/2018/wordml/cex" xmlns:w16cid="http://schemas.microsoft.com/office/word/2016/wordml/cid" xmlns:w16="http://schemas.microsoft.com/office/word/2018/wordml" xmlns:w16se="http://schemas.microsoft.com/office/word/2015/wordml/symex" xmlns:wpg="http://schemas.microsoft.com/office/word/2010/wordprocessingGroup" xmlns:wpi="http://schemas.microsoft.com/office/word/2010/wordprocessingInk" xmlns:wne="http://schemas.microsoft.com/office/word/2006/wordml" xmlns:wps="http://schemas.microsoft.com/office/word/2010/wordprocessingShape" mc:Ignorable="w14 w15 w16se w16cid w16 w16cex wp14">
+<w:ftr xmlns:wpc="http://schemas.microsoft.com/office/word/2010/wordprocessingCanvas" xmlns:cx="http://schemas.microsoft.com/office/drawing/2014/chartex" xmlns:cx1="http://schemas.microsoft.com/office/drawing/2015/9/8/chartex" xmlns:cx2="http://schemas.microsoft.com/office/drawing/2015/10/21/chartex" xmlns:cx3="http://schemas.microsoft.com/office/drawing/2016/5/9/chartex" xmlns:cx4="http://schemas.microsoft.com/office/drawing/2016/5/10/chartex" xmlns:cx5="http://schemas.microsoft.com/office/drawing/2016/5/11/chartex" xmlns:cx6="http://schemas.microsoft.com/office/drawing/2016/5/12/chartex" xmlns:cx7="http://schemas.microsoft.com/office/drawing/2016/5/13/chartex" xmlns:cx8="http://schemas.microsoft.com/office/drawing/2016/5/14/chartex" xmlns:mc="http://schemas.openxmlformats.org/markup-compatibility/2006" xmlns:aink="http://schemas.microsoft.com/office/drawing/2016/ink" xmlns:am3d="http://schemas.microsoft.com/office/drawing/2017/model3d" xmlns:o="urn:schemas-microsoft-com:office:office" xmlns:r="http://schemas.openxmlformats.org/officeDocument/2006/relationships" xmlns:m="http://schemas.openxmlformats.org/officeDocument/2006/math" xmlns:v="urn:schemas-microsoft-com:vml" xmlns:wp14="http://schemas.microsoft.com/office/word/2010/wordprocessingDrawing" xmlns:wp="http://schemas.openxmlformats.org/drawingml/2006/wordprocessingDrawing" xmlns:w10="urn:schemas-microsoft-com:office:word" xmlns:w="http://schemas.openxmlformats.org/wordprocessingml/2006/main" xmlns:w14="http://schemas.microsoft.com/office/word/2010/wordml" xmlns:w15="http://schemas.microsoft.com/office/word/2012/wordml" xmlns:w16cex="http://schemas.microsoft.com/office/word/2018/wordml/cex" xmlns:w16cid="http://schemas.microsoft.com/office/word/2016/wordml/cid" xmlns:w16="http://schemas.microsoft.com/office/word/2018/wordml" xmlns:w16sdtdh="http://schemas.microsoft.com/office/word/2020/wordml/sdtdatahash" xmlns:w16se="http://schemas.microsoft.com/office/word/2015/wordml/symex" xmlns:wpg="http://schemas.microsoft.com/office/word/2010/wordprocessingGroup" xmlns:wpi="http://schemas.microsoft.com/office/word/2010/wordprocessingInk" xmlns:wne="http://schemas.microsoft.com/office/word/2006/wordml" xmlns:wps="http://schemas.microsoft.com/office/word/2010/wordprocessingShape" mc:Ignorable="w14 w15 w16se w16cid w16 w16cex w16sdtdh wp14">
   <w:sdt>
     <w:sdtPr>
       <w:id w:val="-153529624"/>
@@ -4516,7 +4338,7 @@
 </file>
 
 <file path=word/footnotes.xml><?xml version="1.0" encoding="utf-8"?>
-<w:footnotes xmlns:wpc="http://schemas.microsoft.com/office/word/2010/wordprocessingCanvas" xmlns:cx="http://schemas.microsoft.com/office/drawing/2014/chartex" xmlns:cx1="http://schemas.microsoft.com/office/drawing/2015/9/8/chartex" xmlns:cx2="http://schemas.microsoft.com/office/drawing/2015/10/21/chartex" xmlns:cx3="http://schemas.microsoft.com/office/drawing/2016/5/9/chartex" xmlns:cx4="http://schemas.microsoft.com/office/drawing/2016/5/10/chartex" xmlns:cx5="http://schemas.microsoft.com/office/drawing/2016/5/11/chartex" xmlns:cx6="http://schemas.microsoft.com/office/drawing/2016/5/12/chartex" xmlns:cx7="http://schemas.microsoft.com/office/drawing/2016/5/13/chartex" xmlns:cx8="http://schemas.microsoft.com/office/drawing/2016/5/14/chartex" xmlns:mc="http://schemas.openxmlformats.org/markup-compatibility/2006" xmlns:aink="http://schemas.microsoft.com/office/drawing/2016/ink" xmlns:am3d="http://schemas.microsoft.com/office/drawing/2017/model3d" xmlns:o="urn:schemas-microsoft-com:office:office" xmlns:r="http://schemas.openxmlformats.org/officeDocument/2006/relationships" xmlns:m="http://schemas.openxmlformats.org/officeDocument/2006/math" xmlns:v="urn:schemas-microsoft-com:vml" xmlns:wp14="http://schemas.microsoft.com/office/word/2010/wordprocessingDrawing" xmlns:wp="http://schemas.openxmlformats.org/drawingml/2006/wordprocessingDrawing" xmlns:w10="urn:schemas-microsoft-com:office:word" xmlns:w="http://schemas.openxmlformats.org/wordprocessingml/2006/main" xmlns:w14="http://schemas.microsoft.com/office/word/2010/wordml" xmlns:w15="http://schemas.microsoft.com/office/word/2012/wordml" xmlns:w16cex="http://schemas.microsoft.com/office/word/2018/wordml/cex" xmlns:w16cid="http://schemas.microsoft.com/office/word/2016/wordml/cid" xmlns:w16="http://schemas.microsoft.com/office/word/2018/wordml" xmlns:w16se="http://schemas.microsoft.com/office/word/2015/wordml/symex" xmlns:wpg="http://schemas.microsoft.com/office/word/2010/wordprocessingGroup" xmlns:wpi="http://schemas.microsoft.com/office/word/2010/wordprocessingInk" xmlns:wne="http://schemas.microsoft.com/office/word/2006/wordml" xmlns:wps="http://schemas.microsoft.com/office/word/2010/wordprocessingShape" mc:Ignorable="w14 w15 w16se w16cid w16 w16cex wp14">
+<w:footnotes xmlns:wpc="http://schemas.microsoft.com/office/word/2010/wordprocessingCanvas" xmlns:cx="http://schemas.microsoft.com/office/drawing/2014/chartex" xmlns:cx1="http://schemas.microsoft.com/office/drawing/2015/9/8/chartex" xmlns:cx2="http://schemas.microsoft.com/office/drawing/2015/10/21/chartex" xmlns:cx3="http://schemas.microsoft.com/office/drawing/2016/5/9/chartex" xmlns:cx4="http://schemas.microsoft.com/office/drawing/2016/5/10/chartex" xmlns:cx5="http://schemas.microsoft.com/office/drawing/2016/5/11/chartex" xmlns:cx6="http://schemas.microsoft.com/office/drawing/2016/5/12/chartex" xmlns:cx7="http://schemas.microsoft.com/office/drawing/2016/5/13/chartex" xmlns:cx8="http://schemas.microsoft.com/office/drawing/2016/5/14/chartex" xmlns:mc="http://schemas.openxmlformats.org/markup-compatibility/2006" xmlns:aink="http://schemas.microsoft.com/office/drawing/2016/ink" xmlns:am3d="http://schemas.microsoft.com/office/drawing/2017/model3d" xmlns:o="urn:schemas-microsoft-com:office:office" xmlns:r="http://schemas.openxmlformats.org/officeDocument/2006/relationships" xmlns:m="http://schemas.openxmlformats.org/officeDocument/2006/math" xmlns:v="urn:schemas-microsoft-com:vml" xmlns:wp14="http://schemas.microsoft.com/office/word/2010/wordprocessingDrawing" xmlns:wp="http://schemas.openxmlformats.org/drawingml/2006/wordprocessingDrawing" xmlns:w10="urn:schemas-microsoft-com:office:word" xmlns:w="http://schemas.openxmlformats.org/wordprocessingml/2006/main" xmlns:w14="http://schemas.microsoft.com/office/word/2010/wordml" xmlns:w15="http://schemas.microsoft.com/office/word/2012/wordml" xmlns:w16cex="http://schemas.microsoft.com/office/word/2018/wordml/cex" xmlns:w16cid="http://schemas.microsoft.com/office/word/2016/wordml/cid" xmlns:w16="http://schemas.microsoft.com/office/word/2018/wordml" xmlns:w16sdtdh="http://schemas.microsoft.com/office/word/2020/wordml/sdtdatahash" xmlns:w16se="http://schemas.microsoft.com/office/word/2015/wordml/symex" xmlns:wpg="http://schemas.microsoft.com/office/word/2010/wordprocessingGroup" xmlns:wpi="http://schemas.microsoft.com/office/word/2010/wordprocessingInk" xmlns:wne="http://schemas.microsoft.com/office/word/2006/wordml" xmlns:wps="http://schemas.microsoft.com/office/word/2010/wordprocessingShape" mc:Ignorable="w14 w15 w16se w16cid w16 w16cex w16sdtdh wp14">
   <w:footnote w:type="separator" w:id="-1">
     <w:p>
       <w:pPr>
@@ -4541,7 +4363,7 @@
 </file>
 
 <file path=word/header1.xml><?xml version="1.0" encoding="utf-8"?>
-<w:hdr xmlns:wpc="http://schemas.microsoft.com/office/word/2010/wordprocessingCanvas" xmlns:cx="http://schemas.microsoft.com/office/drawing/2014/chartex" xmlns:cx1="http://schemas.microsoft.com/office/drawing/2015/9/8/chartex" xmlns:cx2="http://schemas.microsoft.com/office/drawing/2015/10/21/chartex" xmlns:cx3="http://schemas.microsoft.com/office/drawing/2016/5/9/chartex" xmlns:cx4="http://schemas.microsoft.com/office/drawing/2016/5/10/chartex" xmlns:cx5="http://schemas.microsoft.com/office/drawing/2016/5/11/chartex" xmlns:cx6="http://schemas.microsoft.com/office/drawing/2016/5/12/chartex" xmlns:cx7="http://schemas.microsoft.com/office/drawing/2016/5/13/chartex" xmlns:cx8="http://schemas.microsoft.com/office/drawing/2016/5/14/chartex" xmlns:mc="http://schemas.openxmlformats.org/markup-compatibility/2006" xmlns:aink="http://schemas.microsoft.com/office/drawing/2016/ink" xmlns:am3d="http://schemas.microsoft.com/office/drawing/2017/model3d" xmlns:o="urn:schemas-microsoft-com:office:office" xmlns:r="http://schemas.openxmlformats.org/officeDocument/2006/relationships" xmlns:m="http://schemas.openxmlformats.org/officeDocument/2006/math" xmlns:v="urn:schemas-microsoft-com:vml" xmlns:wp14="http://schemas.microsoft.com/office/word/2010/wordprocessingDrawing" xmlns:wp="http://schemas.openxmlformats.org/drawingml/2006/wordprocessingDrawing" xmlns:w10="urn:schemas-microsoft-com:office:word" xmlns:w="http://schemas.openxmlformats.org/wordprocessingml/2006/main" xmlns:w14="http://schemas.microsoft.com/office/word/2010/wordml" xmlns:w15="http://schemas.microsoft.com/office/word/2012/wordml" xmlns:w16cex="http://schemas.microsoft.com/office/word/2018/wordml/cex" xmlns:w16cid="http://schemas.microsoft.com/office/word/2016/wordml/cid" xmlns:w16="http://schemas.microsoft.com/office/word/2018/wordml" xmlns:w16se="http://schemas.microsoft.com/office/word/2015/wordml/symex" xmlns:wpg="http://schemas.microsoft.com/office/word/2010/wordprocessingGroup" xmlns:wpi="http://schemas.microsoft.com/office/word/2010/wordprocessingInk" xmlns:wne="http://schemas.microsoft.com/office/word/2006/wordml" xmlns:wps="http://schemas.microsoft.com/office/word/2010/wordprocessingShape" mc:Ignorable="w14 w15 w16se w16cid w16 w16cex wp14">
+<w:hdr xmlns:wpc="http://schemas.microsoft.com/office/word/2010/wordprocessingCanvas" xmlns:cx="http://schemas.microsoft.com/office/drawing/2014/chartex" xmlns:cx1="http://schemas.microsoft.com/office/drawing/2015/9/8/chartex" xmlns:cx2="http://schemas.microsoft.com/office/drawing/2015/10/21/chartex" xmlns:cx3="http://schemas.microsoft.com/office/drawing/2016/5/9/chartex" xmlns:cx4="http://schemas.microsoft.com/office/drawing/2016/5/10/chartex" xmlns:cx5="http://schemas.microsoft.com/office/drawing/2016/5/11/chartex" xmlns:cx6="http://schemas.microsoft.com/office/drawing/2016/5/12/chartex" xmlns:cx7="http://schemas.microsoft.com/office/drawing/2016/5/13/chartex" xmlns:cx8="http://schemas.microsoft.com/office/drawing/2016/5/14/chartex" xmlns:mc="http://schemas.openxmlformats.org/markup-compatibility/2006" xmlns:aink="http://schemas.microsoft.com/office/drawing/2016/ink" xmlns:am3d="http://schemas.microsoft.com/office/drawing/2017/model3d" xmlns:o="urn:schemas-microsoft-com:office:office" xmlns:r="http://schemas.openxmlformats.org/officeDocument/2006/relationships" xmlns:m="http://schemas.openxmlformats.org/officeDocument/2006/math" xmlns:v="urn:schemas-microsoft-com:vml" xmlns:wp14="http://schemas.microsoft.com/office/word/2010/wordprocessingDrawing" xmlns:wp="http://schemas.openxmlformats.org/drawingml/2006/wordprocessingDrawing" xmlns:w10="urn:schemas-microsoft-com:office:word" xmlns:w="http://schemas.openxmlformats.org/wordprocessingml/2006/main" xmlns:w14="http://schemas.microsoft.com/office/word/2010/wordml" xmlns:w15="http://schemas.microsoft.com/office/word/2012/wordml" xmlns:w16cex="http://schemas.microsoft.com/office/word/2018/wordml/cex" xmlns:w16cid="http://schemas.microsoft.com/office/word/2016/wordml/cid" xmlns:w16="http://schemas.microsoft.com/office/word/2018/wordml" xmlns:w16sdtdh="http://schemas.microsoft.com/office/word/2020/wordml/sdtdatahash" xmlns:w16se="http://schemas.microsoft.com/office/word/2015/wordml/symex" xmlns:wpg="http://schemas.microsoft.com/office/word/2010/wordprocessingGroup" xmlns:wpi="http://schemas.microsoft.com/office/word/2010/wordprocessingInk" xmlns:wne="http://schemas.microsoft.com/office/word/2006/wordml" xmlns:wps="http://schemas.microsoft.com/office/word/2010/wordprocessingShape" mc:Ignorable="w14 w15 w16se w16cid w16 w16cex w16sdtdh wp14">
   <w:p>
     <w:pPr>
       <w:pStyle w:val="a5"/>
@@ -4613,7 +4435,7 @@
 </file>
 
 <file path=word/numbering.xml><?xml version="1.0" encoding="utf-8"?>
-<w:numbering xmlns:wpc="http://schemas.microsoft.com/office/word/2010/wordprocessingCanvas" xmlns:cx="http://schemas.microsoft.com/office/drawing/2014/chartex" xmlns:cx1="http://schemas.microsoft.com/office/drawing/2015/9/8/chartex" xmlns:cx2="http://schemas.microsoft.com/office/drawing/2015/10/21/chartex" xmlns:cx3="http://schemas.microsoft.com/office/drawing/2016/5/9/chartex" xmlns:cx4="http://schemas.microsoft.com/office/drawing/2016/5/10/chartex" xmlns:cx5="http://schemas.microsoft.com/office/drawing/2016/5/11/chartex" xmlns:cx6="http://schemas.microsoft.com/office/drawing/2016/5/12/chartex" xmlns:cx7="http://schemas.microsoft.com/office/drawing/2016/5/13/chartex" xmlns:cx8="http://schemas.microsoft.com/office/drawing/2016/5/14/chartex" xmlns:mc="http://schemas.openxmlformats.org/markup-compatibility/2006" xmlns:aink="http://schemas.microsoft.com/office/drawing/2016/ink" xmlns:am3d="http://schemas.microsoft.com/office/drawing/2017/model3d" xmlns:o="urn:schemas-microsoft-com:office:office" xmlns:r="http://schemas.openxmlformats.org/officeDocument/2006/relationships" xmlns:m="http://schemas.openxmlformats.org/officeDocument/2006/math" xmlns:v="urn:schemas-microsoft-com:vml" xmlns:wp14="http://schemas.microsoft.com/office/word/2010/wordprocessingDrawing" xmlns:wp="http://schemas.openxmlformats.org/drawingml/2006/wordprocessingDrawing" xmlns:w10="urn:schemas-microsoft-com:office:word" xmlns:w="http://schemas.openxmlformats.org/wordprocessingml/2006/main" xmlns:w14="http://schemas.microsoft.com/office/word/2010/wordml" xmlns:w15="http://schemas.microsoft.com/office/word/2012/wordml" xmlns:w16cex="http://schemas.microsoft.com/office/word/2018/wordml/cex" xmlns:w16cid="http://schemas.microsoft.com/office/word/2016/wordml/cid" xmlns:w16="http://schemas.microsoft.com/office/word/2018/wordml" xmlns:w16se="http://schemas.microsoft.com/office/word/2015/wordml/symex" xmlns:wpg="http://schemas.microsoft.com/office/word/2010/wordprocessingGroup" xmlns:wpi="http://schemas.microsoft.com/office/word/2010/wordprocessingInk" xmlns:wne="http://schemas.microsoft.com/office/word/2006/wordml" xmlns:wps="http://schemas.microsoft.com/office/word/2010/wordprocessingShape" mc:Ignorable="w14 w15 w16se w16cid w16 w16cex wp14">
+<w:numbering xmlns:wpc="http://schemas.microsoft.com/office/word/2010/wordprocessingCanvas" xmlns:cx="http://schemas.microsoft.com/office/drawing/2014/chartex" xmlns:cx1="http://schemas.microsoft.com/office/drawing/2015/9/8/chartex" xmlns:cx2="http://schemas.microsoft.com/office/drawing/2015/10/21/chartex" xmlns:cx3="http://schemas.microsoft.com/office/drawing/2016/5/9/chartex" xmlns:cx4="http://schemas.microsoft.com/office/drawing/2016/5/10/chartex" xmlns:cx5="http://schemas.microsoft.com/office/drawing/2016/5/11/chartex" xmlns:cx6="http://schemas.microsoft.com/office/drawing/2016/5/12/chartex" xmlns:cx7="http://schemas.microsoft.com/office/drawing/2016/5/13/chartex" xmlns:cx8="http://schemas.microsoft.com/office/drawing/2016/5/14/chartex" xmlns:mc="http://schemas.openxmlformats.org/markup-compatibility/2006" xmlns:aink="http://schemas.microsoft.com/office/drawing/2016/ink" xmlns:am3d="http://schemas.microsoft.com/office/drawing/2017/model3d" xmlns:o="urn:schemas-microsoft-com:office:office" xmlns:r="http://schemas.openxmlformats.org/officeDocument/2006/relationships" xmlns:m="http://schemas.openxmlformats.org/officeDocument/2006/math" xmlns:v="urn:schemas-microsoft-com:vml" xmlns:wp14="http://schemas.microsoft.com/office/word/2010/wordprocessingDrawing" xmlns:wp="http://schemas.openxmlformats.org/drawingml/2006/wordprocessingDrawing" xmlns:w10="urn:schemas-microsoft-com:office:word" xmlns:w="http://schemas.openxmlformats.org/wordprocessingml/2006/main" xmlns:w14="http://schemas.microsoft.com/office/word/2010/wordml" xmlns:w15="http://schemas.microsoft.com/office/word/2012/wordml" xmlns:w16cex="http://schemas.microsoft.com/office/word/2018/wordml/cex" xmlns:w16cid="http://schemas.microsoft.com/office/word/2016/wordml/cid" xmlns:w16="http://schemas.microsoft.com/office/word/2018/wordml" xmlns:w16sdtdh="http://schemas.microsoft.com/office/word/2020/wordml/sdtdatahash" xmlns:w16se="http://schemas.microsoft.com/office/word/2015/wordml/symex" xmlns:wpg="http://schemas.microsoft.com/office/word/2010/wordprocessingGroup" xmlns:wpi="http://schemas.microsoft.com/office/word/2010/wordprocessingInk" xmlns:wne="http://schemas.microsoft.com/office/word/2006/wordml" xmlns:wps="http://schemas.microsoft.com/office/word/2010/wordprocessingShape" mc:Ignorable="w14 w15 w16se w16cid w16 w16cex w16sdtdh wp14">
   <w:abstractNum w:abstractNumId="0" w15:restartNumberingAfterBreak="0">
     <w:nsid w:val="286E2CD7"/>
     <w:multiLevelType w:val="multilevel"/>
@@ -4832,7 +4654,7 @@
 </file>
 
 <file path=word/styles.xml><?xml version="1.0" encoding="utf-8"?>
-<w:styles xmlns:mc="http://schemas.openxmlformats.org/markup-compatibility/2006" xmlns:r="http://schemas.openxmlformats.org/officeDocument/2006/relationships" xmlns:w="http://schemas.openxmlformats.org/wordprocessingml/2006/main" xmlns:w14="http://schemas.microsoft.com/office/word/2010/wordml" xmlns:w15="http://schemas.microsoft.com/office/word/2012/wordml" xmlns:w16cex="http://schemas.microsoft.com/office/word/2018/wordml/cex" xmlns:w16cid="http://schemas.microsoft.com/office/word/2016/wordml/cid" xmlns:w16="http://schemas.microsoft.com/office/word/2018/wordml" xmlns:w16se="http://schemas.microsoft.com/office/word/2015/wordml/symex" mc:Ignorable="w14 w15 w16se w16cid w16 w16cex">
+<w:styles xmlns:mc="http://schemas.openxmlformats.org/markup-compatibility/2006" xmlns:r="http://schemas.openxmlformats.org/officeDocument/2006/relationships" xmlns:w="http://schemas.openxmlformats.org/wordprocessingml/2006/main" xmlns:w14="http://schemas.microsoft.com/office/word/2010/wordml" xmlns:w15="http://schemas.microsoft.com/office/word/2012/wordml" xmlns:w16cex="http://schemas.microsoft.com/office/word/2018/wordml/cex" xmlns:w16cid="http://schemas.microsoft.com/office/word/2016/wordml/cid" xmlns:w16="http://schemas.microsoft.com/office/word/2018/wordml" xmlns:w16sdtdh="http://schemas.microsoft.com/office/word/2020/wordml/sdtdatahash" xmlns:w16se="http://schemas.microsoft.com/office/word/2015/wordml/symex" mc:Ignorable="w14 w15 w16se w16cid w16 w16cex w16sdtdh">
   <w:docDefaults>
     <w:rPrDefault>
       <w:rPr>

</xml_diff>

<commit_message>
Updated example docx report + added a link to issue template wiki
</commit_message>
<xml_diff>
--- a/documentation/report/examples/security_analysis_docx/example.docx
+++ b/documentation/report/examples/security_analysis_docx/example.docx
@@ -1,6 +1,6 @@
 
 <file path=word/document.xml><?xml version="1.0" encoding="utf-8"?>
-<w:document xmlns:wpc="http://schemas.microsoft.com/office/word/2010/wordprocessingCanvas" xmlns:cx="http://schemas.microsoft.com/office/drawing/2014/chartex" xmlns:cx1="http://schemas.microsoft.com/office/drawing/2015/9/8/chartex" xmlns:cx2="http://schemas.microsoft.com/office/drawing/2015/10/21/chartex" xmlns:cx3="http://schemas.microsoft.com/office/drawing/2016/5/9/chartex" xmlns:cx4="http://schemas.microsoft.com/office/drawing/2016/5/10/chartex" xmlns:cx5="http://schemas.microsoft.com/office/drawing/2016/5/11/chartex" xmlns:cx6="http://schemas.microsoft.com/office/drawing/2016/5/12/chartex" xmlns:cx7="http://schemas.microsoft.com/office/drawing/2016/5/13/chartex" xmlns:cx8="http://schemas.microsoft.com/office/drawing/2016/5/14/chartex" xmlns:mc="http://schemas.openxmlformats.org/markup-compatibility/2006" xmlns:aink="http://schemas.microsoft.com/office/drawing/2016/ink" xmlns:am3d="http://schemas.microsoft.com/office/drawing/2017/model3d" xmlns:o="urn:schemas-microsoft-com:office:office" xmlns:r="http://schemas.openxmlformats.org/officeDocument/2006/relationships" xmlns:m="http://schemas.openxmlformats.org/officeDocument/2006/math" xmlns:v="urn:schemas-microsoft-com:vml" xmlns:wp14="http://schemas.microsoft.com/office/word/2010/wordprocessingDrawing" xmlns:wp="http://schemas.openxmlformats.org/drawingml/2006/wordprocessingDrawing" xmlns:w10="urn:schemas-microsoft-com:office:word" xmlns:w="http://schemas.openxmlformats.org/wordprocessingml/2006/main" xmlns:w14="http://schemas.microsoft.com/office/word/2010/wordml" xmlns:w15="http://schemas.microsoft.com/office/word/2012/wordml" xmlns:w16cex="http://schemas.microsoft.com/office/word/2018/wordml/cex" xmlns:w16cid="http://schemas.microsoft.com/office/word/2016/wordml/cid" xmlns:w16="http://schemas.microsoft.com/office/word/2018/wordml" xmlns:w16sdtdh="http://schemas.microsoft.com/office/word/2020/wordml/sdtdatahash" xmlns:w16se="http://schemas.microsoft.com/office/word/2015/wordml/symex" xmlns:wpg="http://schemas.microsoft.com/office/word/2010/wordprocessingGroup" xmlns:wpi="http://schemas.microsoft.com/office/word/2010/wordprocessingInk" xmlns:wne="http://schemas.microsoft.com/office/word/2006/wordml" xmlns:wps="http://schemas.microsoft.com/office/word/2010/wordprocessingShape" mc:Ignorable="w14 w15 w16se w16cid w16 w16cex w16sdtdh wp14">
+<w:document xmlns:wpc="http://schemas.microsoft.com/office/word/2010/wordprocessingCanvas" xmlns:cx="http://schemas.microsoft.com/office/drawing/2014/chartex" xmlns:cx1="http://schemas.microsoft.com/office/drawing/2015/9/8/chartex" xmlns:cx2="http://schemas.microsoft.com/office/drawing/2015/10/21/chartex" xmlns:cx3="http://schemas.microsoft.com/office/drawing/2016/5/9/chartex" xmlns:cx4="http://schemas.microsoft.com/office/drawing/2016/5/10/chartex" xmlns:cx5="http://schemas.microsoft.com/office/drawing/2016/5/11/chartex" xmlns:cx6="http://schemas.microsoft.com/office/drawing/2016/5/12/chartex" xmlns:cx7="http://schemas.microsoft.com/office/drawing/2016/5/13/chartex" xmlns:cx8="http://schemas.microsoft.com/office/drawing/2016/5/14/chartex" xmlns:mc="http://schemas.openxmlformats.org/markup-compatibility/2006" xmlns:aink="http://schemas.microsoft.com/office/drawing/2016/ink" xmlns:am3d="http://schemas.microsoft.com/office/drawing/2017/model3d" xmlns:o="urn:schemas-microsoft-com:office:office" xmlns:oel="http://schemas.microsoft.com/office/2019/extlst" xmlns:r="http://schemas.openxmlformats.org/officeDocument/2006/relationships" xmlns:m="http://schemas.openxmlformats.org/officeDocument/2006/math" xmlns:v="urn:schemas-microsoft-com:vml" xmlns:wp14="http://schemas.microsoft.com/office/word/2010/wordprocessingDrawing" xmlns:wp="http://schemas.openxmlformats.org/drawingml/2006/wordprocessingDrawing" xmlns:w10="urn:schemas-microsoft-com:office:word" xmlns:w="http://schemas.openxmlformats.org/wordprocessingml/2006/main" xmlns:w14="http://schemas.microsoft.com/office/word/2010/wordml" xmlns:w15="http://schemas.microsoft.com/office/word/2012/wordml" xmlns:w16cex="http://schemas.microsoft.com/office/word/2018/wordml/cex" xmlns:w16cid="http://schemas.microsoft.com/office/word/2016/wordml/cid" xmlns:w16="http://schemas.microsoft.com/office/word/2018/wordml" xmlns:w16sdtdh="http://schemas.microsoft.com/office/word/2020/wordml/sdtdatahash" xmlns:w16se="http://schemas.microsoft.com/office/word/2015/wordml/symex" xmlns:wpg="http://schemas.microsoft.com/office/word/2010/wordprocessingGroup" xmlns:wpi="http://schemas.microsoft.com/office/word/2010/wordprocessingInk" xmlns:wne="http://schemas.microsoft.com/office/word/2006/wordml" xmlns:wps="http://schemas.microsoft.com/office/word/2010/wordprocessingShape" mc:Ignorable="w14 w15 w16se w16cid w16 w16cex w16sdtdh wp14">
   <w:body>
     <w:p>
       <w:pPr>
@@ -882,7 +882,6 @@
                 <w:b/>
               </w:rPr>
             </w:pPr>
-            <w:proofErr w:type="gramStart"/>
             <w:r>
               <w:rPr>
                 <w:b/>
@@ -898,7 +897,6 @@
               <w:t>mount</w:t>
             </w:r>
             <w:proofErr w:type="spellEnd"/>
-            <w:proofErr w:type="gramEnd"/>
             <w:r>
               <w:rPr>
                 <w:b/>
@@ -1533,9 +1531,16 @@
               <w:rPr>
                 <w:b/>
               </w:rPr>
-              <w:t>isc</w:t>
+              <w:t>is</w:t>
             </w:r>
             <w:proofErr w:type="spellEnd"/>
+            <w:r>
+              <w:rPr>
+                <w:b/>
+                <w:lang w:val="en-US"/>
+              </w:rPr>
+              <w:t>k</w:t>
+            </w:r>
             <w:r>
               <w:rPr>
                 <w:b/>
@@ -3677,6 +3682,54 @@
         <w:rPr>
           <w:lang w:val="en-US"/>
         </w:rPr>
+        <w:t xml:space="preserve">{% for </w:t>
+      </w:r>
+      <w:proofErr w:type="spellStart"/>
+      <w:r>
+        <w:rPr>
+          <w:lang w:val="en-US"/>
+        </w:rPr>
+        <w:t>poc_id</w:t>
+      </w:r>
+      <w:proofErr w:type="spellEnd"/>
+      <w:r>
+        <w:rPr>
+          <w:lang w:val="en-US"/>
+        </w:rPr>
+        <w:t xml:space="preserve"> in issues[</w:t>
+      </w:r>
+      <w:proofErr w:type="spellStart"/>
+      <w:r>
+        <w:rPr>
+          <w:lang w:val="en-US"/>
+        </w:rPr>
+        <w:t>issue_id</w:t>
+      </w:r>
+      <w:proofErr w:type="spellEnd"/>
+      <w:r>
+        <w:rPr>
+          <w:lang w:val="en-US"/>
+        </w:rPr>
+        <w:t>][‘</w:t>
+      </w:r>
+      <w:proofErr w:type="spellStart"/>
+      <w:r>
+        <w:rPr>
+          <w:lang w:val="en-US"/>
+        </w:rPr>
+        <w:t>pocs</w:t>
+      </w:r>
+      <w:proofErr w:type="spellEnd"/>
+      <w:r>
+        <w:rPr>
+          <w:lang w:val="en-US"/>
+        </w:rPr>
+        <w:t>’] %}</w:t>
+      </w:r>
+      <w:r>
+        <w:rPr>
+          <w:lang w:val="en-US"/>
+        </w:rPr>
         <w:t xml:space="preserve">{% if </w:t>
       </w:r>
       <w:proofErr w:type="spellStart"/>
@@ -3691,21 +3744,27 @@
         <w:rPr>
           <w:lang w:val="en-US"/>
         </w:rPr>
-        <w:t>[issues[</w:t>
+        <w:t>[</w:t>
       </w:r>
       <w:proofErr w:type="spellStart"/>
       <w:r>
         <w:rPr>
           <w:lang w:val="en-US"/>
         </w:rPr>
-        <w:t>issue_id</w:t>
+        <w:t>poc_id</w:t>
       </w:r>
       <w:proofErr w:type="spellEnd"/>
       <w:r>
         <w:rPr>
           <w:lang w:val="en-US"/>
         </w:rPr>
-        <w:t>]['</w:t>
+        <w:t>][‘priority’] == 1 %}</w:t>
+      </w:r>
+      <w:r>
+        <w:rPr>
+          <w:lang w:val="en-US"/>
+        </w:rPr>
+        <w:t xml:space="preserve">{% if </w:t>
       </w:r>
       <w:proofErr w:type="spellStart"/>
       <w:r>
@@ -3719,7 +3778,21 @@
         <w:rPr>
           <w:lang w:val="en-US"/>
         </w:rPr>
-        <w:t>'][0]]['filetype']=='text' %}</w:t>
+        <w:t>[</w:t>
+      </w:r>
+      <w:proofErr w:type="spellStart"/>
+      <w:r>
+        <w:rPr>
+          <w:lang w:val="en-US"/>
+        </w:rPr>
+        <w:t>poc_id</w:t>
+      </w:r>
+      <w:proofErr w:type="spellEnd"/>
+      <w:r>
+        <w:rPr>
+          <w:lang w:val="en-US"/>
+        </w:rPr>
+        <w:t>]['filetype']=='text' %}</w:t>
       </w:r>
     </w:p>
     <w:tbl>
@@ -3770,7 +3843,7 @@
                 <w:szCs w:val="20"/>
                 <w:lang w:val="en-US"/>
               </w:rPr>
-              <w:t>[issues[</w:t>
+              <w:t>[</w:t>
             </w:r>
             <w:proofErr w:type="spellStart"/>
             <w:r>
@@ -3780,7 +3853,7 @@
                 <w:szCs w:val="20"/>
                 <w:lang w:val="en-US"/>
               </w:rPr>
-              <w:t>issue_id</w:t>
+              <w:t>poc_id</w:t>
             </w:r>
             <w:proofErr w:type="spellEnd"/>
             <w:r>
@@ -3790,27 +3863,7 @@
                 <w:szCs w:val="20"/>
                 <w:lang w:val="en-US"/>
               </w:rPr>
-              <w:t>]['</w:t>
-            </w:r>
-            <w:proofErr w:type="spellStart"/>
-            <w:r>
-              <w:rPr>
-                <w:rFonts w:ascii="Courier New" w:hAnsi="Courier New" w:cs="Courier New"/>
-                <w:sz w:val="20"/>
-                <w:szCs w:val="20"/>
-                <w:lang w:val="en-US"/>
-              </w:rPr>
-              <w:t>pocs</w:t>
-            </w:r>
-            <w:proofErr w:type="spellEnd"/>
-            <w:r>
-              <w:rPr>
-                <w:rFonts w:ascii="Courier New" w:hAnsi="Courier New" w:cs="Courier New"/>
-                <w:sz w:val="20"/>
-                <w:szCs w:val="20"/>
-                <w:lang w:val="en-US"/>
-              </w:rPr>
-              <w:t>'][0]]['content'] }}</w:t>
+              <w:t>]['content'] }}</w:t>
             </w:r>
           </w:p>
         </w:tc>
@@ -3855,13 +3908,20 @@
           <w:noProof/>
           <w:lang w:val="en-US"/>
         </w:rPr>
-        <w:t>{{pocs[issues[issue_id]['pocs'][0]</w:t>
+        <w:t>{{pocs[</w:t>
       </w:r>
       <w:r>
         <w:rPr>
           <w:noProof/>
           <w:lang w:val="en-US"/>
         </w:rPr>
+        <w:t>poc_id</w:t>
+      </w:r>
+      <w:r>
+        <w:rPr>
+          <w:noProof/>
+          <w:lang w:val="en-US"/>
+        </w:rPr>
         <w:t>]</w:t>
       </w:r>
       <w:r>
@@ -3869,28 +3929,13 @@
           <w:noProof/>
           <w:lang w:val="en-US"/>
         </w:rPr>
-        <w:t xml:space="preserve">['comment']}} {% if text_count.append(text_count.pop() + 1) %}{% endif </w:t>
-      </w:r>
-      <w:proofErr w:type="gramStart"/>
-      <w:r>
-        <w:rPr>
-          <w:noProof/>
-          <w:lang w:val="en-US"/>
-        </w:rPr>
-        <w:t>%}</w:t>
-      </w:r>
-      <w:r>
-        <w:rPr>
-          <w:lang w:val="en-US"/>
-        </w:rPr>
-        <w:t>{</w:t>
-      </w:r>
-      <w:proofErr w:type="gramEnd"/>
-      <w:r>
-        <w:rPr>
-          <w:lang w:val="en-US"/>
-        </w:rPr>
-        <w:t xml:space="preserve">% </w:t>
+        <w:t>['comment']}} {% if text_count.append(text_count.pop() + 1) %}{% endif %}</w:t>
+      </w:r>
+      <w:r>
+        <w:rPr>
+          <w:lang w:val="en-US"/>
+        </w:rPr>
+        <w:t xml:space="preserve">{% </w:t>
       </w:r>
       <w:proofErr w:type="spellStart"/>
       <w:r>
@@ -3918,35 +3963,21 @@
         <w:rPr>
           <w:lang w:val="en-US"/>
         </w:rPr>
-        <w:t>[issues[</w:t>
+        <w:t>[</w:t>
       </w:r>
       <w:proofErr w:type="spellStart"/>
       <w:r>
         <w:rPr>
           <w:lang w:val="en-US"/>
         </w:rPr>
-        <w:t>issue_id</w:t>
+        <w:t>poc_id</w:t>
       </w:r>
       <w:proofErr w:type="spellEnd"/>
       <w:r>
         <w:rPr>
           <w:lang w:val="en-US"/>
         </w:rPr>
-        <w:t>]['</w:t>
-      </w:r>
-      <w:proofErr w:type="spellStart"/>
-      <w:r>
-        <w:rPr>
-          <w:lang w:val="en-US"/>
-        </w:rPr>
-        <w:t>pocs</w:t>
-      </w:r>
-      <w:proofErr w:type="spellEnd"/>
-      <w:r>
-        <w:rPr>
-          <w:lang w:val="en-US"/>
-        </w:rPr>
-        <w:t>'][0]]['filetype']=='image' %}</w:t>
+        <w:t>]['filetype']=='image' %}</w:t>
       </w:r>
     </w:p>
     <w:tbl>
@@ -3981,7 +4012,6 @@
                 <w:lang w:val="en-US"/>
               </w:rPr>
             </w:pPr>
-            <w:proofErr w:type="gramStart"/>
             <w:r>
               <w:rPr>
                 <w:lang w:val="en-US"/>
@@ -3999,14 +4029,7 @@
               <w:rPr>
                 <w:lang w:val="en-US"/>
               </w:rPr>
-              <w:t>docx</w:t>
-            </w:r>
-            <w:proofErr w:type="gramEnd"/>
-            <w:r>
-              <w:rPr>
-                <w:lang w:val="en-US"/>
-              </w:rPr>
-              <w:t>_image</w:t>
+              <w:t>docx_image</w:t>
             </w:r>
             <w:proofErr w:type="spellEnd"/>
             <w:r>
@@ -4015,40 +4038,14 @@
               </w:rPr>
               <w:t>(</w:t>
             </w:r>
-            <w:r>
-              <w:rPr>
-                <w:lang w:val="en-US"/>
-              </w:rPr>
-              <w:t>issues[</w:t>
-            </w:r>
             <w:proofErr w:type="spellStart"/>
             <w:r>
               <w:rPr>
                 <w:lang w:val="en-US"/>
               </w:rPr>
-              <w:t>issue_id</w:t>
+              <w:t>poc_id</w:t>
             </w:r>
             <w:proofErr w:type="spellEnd"/>
-            <w:r>
-              <w:rPr>
-                <w:lang w:val="en-US"/>
-              </w:rPr>
-              <w:t>]['</w:t>
-            </w:r>
-            <w:proofErr w:type="spellStart"/>
-            <w:r>
-              <w:rPr>
-                <w:lang w:val="en-US"/>
-              </w:rPr>
-              <w:t>pocs</w:t>
-            </w:r>
-            <w:proofErr w:type="spellEnd"/>
-            <w:r>
-              <w:rPr>
-                <w:lang w:val="en-US"/>
-              </w:rPr>
-              <w:t>'][0]</w:t>
-            </w:r>
             <w:r>
               <w:rPr>
                 <w:lang w:val="en-US"/>
@@ -4127,28 +4124,61 @@
           <w:noProof/>
           <w:lang w:val="en-US"/>
         </w:rPr>
-        <w:t xml:space="preserve">{{pocs[issues[issue_id]['pocs'][0]]['comment']}} {% if image_count.append(image_count.pop() + 1) %}{% endif </w:t>
-      </w:r>
-      <w:proofErr w:type="gramStart"/>
+        <w:t>{{pocs[</w:t>
+      </w:r>
       <w:r>
         <w:rPr>
           <w:noProof/>
           <w:lang w:val="en-US"/>
         </w:rPr>
-        <w:t>%}</w:t>
-      </w:r>
-      <w:r>
-        <w:rPr>
-          <w:lang w:val="en-US"/>
-        </w:rPr>
-        <w:t>{</w:t>
-      </w:r>
-      <w:proofErr w:type="gramEnd"/>
-      <w:r>
-        <w:rPr>
-          <w:lang w:val="en-US"/>
-        </w:rPr>
-        <w:t>% endif %}</w:t>
+        <w:t>poc_id</w:t>
+      </w:r>
+      <w:r>
+        <w:rPr>
+          <w:noProof/>
+          <w:lang w:val="en-US"/>
+        </w:rPr>
+        <w:t>]['comment']}} {% if image_count.append(image_count.pop() + 1) %}{%endif%}</w:t>
+      </w:r>
+      <w:r>
+        <w:rPr>
+          <w:lang w:val="en-US"/>
+        </w:rPr>
+        <w:t>{%endif%}</w:t>
+      </w:r>
+      <w:r>
+        <w:rPr>
+          <w:lang w:val="en-US"/>
+        </w:rPr>
+        <w:t>{%endif%}</w:t>
+      </w:r>
+      <w:r>
+        <w:rPr>
+          <w:lang w:val="en-US"/>
+        </w:rPr>
+        <w:t>{%</w:t>
+      </w:r>
+      <w:proofErr w:type="spellStart"/>
+      <w:r>
+        <w:rPr>
+          <w:lang w:val="en-US"/>
+        </w:rPr>
+        <w:t>endfor</w:t>
+      </w:r>
+      <w:proofErr w:type="spellEnd"/>
+      <w:r>
+        <w:rPr>
+          <w:lang w:val="en-US"/>
+        </w:rPr>
+        <w:t>%</w:t>
+      </w:r>
+      <w:r>
+        <w:rPr>
+          <w:sz w:val="30"/>
+          <w:szCs w:val="20"/>
+          <w:lang w:val="en-US"/>
+        </w:rPr>
+        <w:t>}</w:t>
       </w:r>
       <w:r>
         <w:rPr>
@@ -4260,7 +4290,7 @@
 </file>
 
 <file path=word/endnotes.xml><?xml version="1.0" encoding="utf-8"?>
-<w:endnotes xmlns:wpc="http://schemas.microsoft.com/office/word/2010/wordprocessingCanvas" xmlns:cx="http://schemas.microsoft.com/office/drawing/2014/chartex" xmlns:cx1="http://schemas.microsoft.com/office/drawing/2015/9/8/chartex" xmlns:cx2="http://schemas.microsoft.com/office/drawing/2015/10/21/chartex" xmlns:cx3="http://schemas.microsoft.com/office/drawing/2016/5/9/chartex" xmlns:cx4="http://schemas.microsoft.com/office/drawing/2016/5/10/chartex" xmlns:cx5="http://schemas.microsoft.com/office/drawing/2016/5/11/chartex" xmlns:cx6="http://schemas.microsoft.com/office/drawing/2016/5/12/chartex" xmlns:cx7="http://schemas.microsoft.com/office/drawing/2016/5/13/chartex" xmlns:cx8="http://schemas.microsoft.com/office/drawing/2016/5/14/chartex" xmlns:mc="http://schemas.openxmlformats.org/markup-compatibility/2006" xmlns:aink="http://schemas.microsoft.com/office/drawing/2016/ink" xmlns:am3d="http://schemas.microsoft.com/office/drawing/2017/model3d" xmlns:o="urn:schemas-microsoft-com:office:office" xmlns:r="http://schemas.openxmlformats.org/officeDocument/2006/relationships" xmlns:m="http://schemas.openxmlformats.org/officeDocument/2006/math" xmlns:v="urn:schemas-microsoft-com:vml" xmlns:wp14="http://schemas.microsoft.com/office/word/2010/wordprocessingDrawing" xmlns:wp="http://schemas.openxmlformats.org/drawingml/2006/wordprocessingDrawing" xmlns:w10="urn:schemas-microsoft-com:office:word" xmlns:w="http://schemas.openxmlformats.org/wordprocessingml/2006/main" xmlns:w14="http://schemas.microsoft.com/office/word/2010/wordml" xmlns:w15="http://schemas.microsoft.com/office/word/2012/wordml" xmlns:w16cex="http://schemas.microsoft.com/office/word/2018/wordml/cex" xmlns:w16cid="http://schemas.microsoft.com/office/word/2016/wordml/cid" xmlns:w16="http://schemas.microsoft.com/office/word/2018/wordml" xmlns:w16sdtdh="http://schemas.microsoft.com/office/word/2020/wordml/sdtdatahash" xmlns:w16se="http://schemas.microsoft.com/office/word/2015/wordml/symex" xmlns:wpg="http://schemas.microsoft.com/office/word/2010/wordprocessingGroup" xmlns:wpi="http://schemas.microsoft.com/office/word/2010/wordprocessingInk" xmlns:wne="http://schemas.microsoft.com/office/word/2006/wordml" xmlns:wps="http://schemas.microsoft.com/office/word/2010/wordprocessingShape" mc:Ignorable="w14 w15 w16se w16cid w16 w16cex w16sdtdh wp14">
+<w:endnotes xmlns:wpc="http://schemas.microsoft.com/office/word/2010/wordprocessingCanvas" xmlns:cx="http://schemas.microsoft.com/office/drawing/2014/chartex" xmlns:cx1="http://schemas.microsoft.com/office/drawing/2015/9/8/chartex" xmlns:cx2="http://schemas.microsoft.com/office/drawing/2015/10/21/chartex" xmlns:cx3="http://schemas.microsoft.com/office/drawing/2016/5/9/chartex" xmlns:cx4="http://schemas.microsoft.com/office/drawing/2016/5/10/chartex" xmlns:cx5="http://schemas.microsoft.com/office/drawing/2016/5/11/chartex" xmlns:cx6="http://schemas.microsoft.com/office/drawing/2016/5/12/chartex" xmlns:cx7="http://schemas.microsoft.com/office/drawing/2016/5/13/chartex" xmlns:cx8="http://schemas.microsoft.com/office/drawing/2016/5/14/chartex" xmlns:mc="http://schemas.openxmlformats.org/markup-compatibility/2006" xmlns:aink="http://schemas.microsoft.com/office/drawing/2016/ink" xmlns:am3d="http://schemas.microsoft.com/office/drawing/2017/model3d" xmlns:o="urn:schemas-microsoft-com:office:office" xmlns:oel="http://schemas.microsoft.com/office/2019/extlst" xmlns:r="http://schemas.openxmlformats.org/officeDocument/2006/relationships" xmlns:m="http://schemas.openxmlformats.org/officeDocument/2006/math" xmlns:v="urn:schemas-microsoft-com:vml" xmlns:wp14="http://schemas.microsoft.com/office/word/2010/wordprocessingDrawing" xmlns:wp="http://schemas.openxmlformats.org/drawingml/2006/wordprocessingDrawing" xmlns:w10="urn:schemas-microsoft-com:office:word" xmlns:w="http://schemas.openxmlformats.org/wordprocessingml/2006/main" xmlns:w14="http://schemas.microsoft.com/office/word/2010/wordml" xmlns:w15="http://schemas.microsoft.com/office/word/2012/wordml" xmlns:w16cex="http://schemas.microsoft.com/office/word/2018/wordml/cex" xmlns:w16cid="http://schemas.microsoft.com/office/word/2016/wordml/cid" xmlns:w16="http://schemas.microsoft.com/office/word/2018/wordml" xmlns:w16sdtdh="http://schemas.microsoft.com/office/word/2020/wordml/sdtdatahash" xmlns:w16se="http://schemas.microsoft.com/office/word/2015/wordml/symex" xmlns:wpg="http://schemas.microsoft.com/office/word/2010/wordprocessingGroup" xmlns:wpi="http://schemas.microsoft.com/office/word/2010/wordprocessingInk" xmlns:wne="http://schemas.microsoft.com/office/word/2006/wordml" xmlns:wps="http://schemas.microsoft.com/office/word/2010/wordprocessingShape" mc:Ignorable="w14 w15 w16se w16cid w16 w16cex w16sdtdh wp14">
   <w:endnote w:type="separator" w:id="-1">
     <w:p>
       <w:pPr>
@@ -4285,7 +4315,7 @@
 </file>
 
 <file path=word/footer1.xml><?xml version="1.0" encoding="utf-8"?>
-<w:ftr xmlns:wpc="http://schemas.microsoft.com/office/word/2010/wordprocessingCanvas" xmlns:cx="http://schemas.microsoft.com/office/drawing/2014/chartex" xmlns:cx1="http://schemas.microsoft.com/office/drawing/2015/9/8/chartex" xmlns:cx2="http://schemas.microsoft.com/office/drawing/2015/10/21/chartex" xmlns:cx3="http://schemas.microsoft.com/office/drawing/2016/5/9/chartex" xmlns:cx4="http://schemas.microsoft.com/office/drawing/2016/5/10/chartex" xmlns:cx5="http://schemas.microsoft.com/office/drawing/2016/5/11/chartex" xmlns:cx6="http://schemas.microsoft.com/office/drawing/2016/5/12/chartex" xmlns:cx7="http://schemas.microsoft.com/office/drawing/2016/5/13/chartex" xmlns:cx8="http://schemas.microsoft.com/office/drawing/2016/5/14/chartex" xmlns:mc="http://schemas.openxmlformats.org/markup-compatibility/2006" xmlns:aink="http://schemas.microsoft.com/office/drawing/2016/ink" xmlns:am3d="http://schemas.microsoft.com/office/drawing/2017/model3d" xmlns:o="urn:schemas-microsoft-com:office:office" xmlns:r="http://schemas.openxmlformats.org/officeDocument/2006/relationships" xmlns:m="http://schemas.openxmlformats.org/officeDocument/2006/math" xmlns:v="urn:schemas-microsoft-com:vml" xmlns:wp14="http://schemas.microsoft.com/office/word/2010/wordprocessingDrawing" xmlns:wp="http://schemas.openxmlformats.org/drawingml/2006/wordprocessingDrawing" xmlns:w10="urn:schemas-microsoft-com:office:word" xmlns:w="http://schemas.openxmlformats.org/wordprocessingml/2006/main" xmlns:w14="http://schemas.microsoft.com/office/word/2010/wordml" xmlns:w15="http://schemas.microsoft.com/office/word/2012/wordml" xmlns:w16cex="http://schemas.microsoft.com/office/word/2018/wordml/cex" xmlns:w16cid="http://schemas.microsoft.com/office/word/2016/wordml/cid" xmlns:w16="http://schemas.microsoft.com/office/word/2018/wordml" xmlns:w16sdtdh="http://schemas.microsoft.com/office/word/2020/wordml/sdtdatahash" xmlns:w16se="http://schemas.microsoft.com/office/word/2015/wordml/symex" xmlns:wpg="http://schemas.microsoft.com/office/word/2010/wordprocessingGroup" xmlns:wpi="http://schemas.microsoft.com/office/word/2010/wordprocessingInk" xmlns:wne="http://schemas.microsoft.com/office/word/2006/wordml" xmlns:wps="http://schemas.microsoft.com/office/word/2010/wordprocessingShape" mc:Ignorable="w14 w15 w16se w16cid w16 w16cex w16sdtdh wp14">
+<w:ftr xmlns:wpc="http://schemas.microsoft.com/office/word/2010/wordprocessingCanvas" xmlns:cx="http://schemas.microsoft.com/office/drawing/2014/chartex" xmlns:cx1="http://schemas.microsoft.com/office/drawing/2015/9/8/chartex" xmlns:cx2="http://schemas.microsoft.com/office/drawing/2015/10/21/chartex" xmlns:cx3="http://schemas.microsoft.com/office/drawing/2016/5/9/chartex" xmlns:cx4="http://schemas.microsoft.com/office/drawing/2016/5/10/chartex" xmlns:cx5="http://schemas.microsoft.com/office/drawing/2016/5/11/chartex" xmlns:cx6="http://schemas.microsoft.com/office/drawing/2016/5/12/chartex" xmlns:cx7="http://schemas.microsoft.com/office/drawing/2016/5/13/chartex" xmlns:cx8="http://schemas.microsoft.com/office/drawing/2016/5/14/chartex" xmlns:mc="http://schemas.openxmlformats.org/markup-compatibility/2006" xmlns:aink="http://schemas.microsoft.com/office/drawing/2016/ink" xmlns:am3d="http://schemas.microsoft.com/office/drawing/2017/model3d" xmlns:o="urn:schemas-microsoft-com:office:office" xmlns:oel="http://schemas.microsoft.com/office/2019/extlst" xmlns:r="http://schemas.openxmlformats.org/officeDocument/2006/relationships" xmlns:m="http://schemas.openxmlformats.org/officeDocument/2006/math" xmlns:v="urn:schemas-microsoft-com:vml" xmlns:wp14="http://schemas.microsoft.com/office/word/2010/wordprocessingDrawing" xmlns:wp="http://schemas.openxmlformats.org/drawingml/2006/wordprocessingDrawing" xmlns:w10="urn:schemas-microsoft-com:office:word" xmlns:w="http://schemas.openxmlformats.org/wordprocessingml/2006/main" xmlns:w14="http://schemas.microsoft.com/office/word/2010/wordml" xmlns:w15="http://schemas.microsoft.com/office/word/2012/wordml" xmlns:w16cex="http://schemas.microsoft.com/office/word/2018/wordml/cex" xmlns:w16cid="http://schemas.microsoft.com/office/word/2016/wordml/cid" xmlns:w16="http://schemas.microsoft.com/office/word/2018/wordml" xmlns:w16sdtdh="http://schemas.microsoft.com/office/word/2020/wordml/sdtdatahash" xmlns:w16se="http://schemas.microsoft.com/office/word/2015/wordml/symex" xmlns:wpg="http://schemas.microsoft.com/office/word/2010/wordprocessingGroup" xmlns:wpi="http://schemas.microsoft.com/office/word/2010/wordprocessingInk" xmlns:wne="http://schemas.microsoft.com/office/word/2006/wordml" xmlns:wps="http://schemas.microsoft.com/office/word/2010/wordprocessingShape" mc:Ignorable="w14 w15 w16se w16cid w16 w16cex w16sdtdh wp14">
   <w:sdt>
     <w:sdtPr>
       <w:id w:val="-153529624"/>
@@ -4338,7 +4368,7 @@
 </file>
 
 <file path=word/footnotes.xml><?xml version="1.0" encoding="utf-8"?>
-<w:footnotes xmlns:wpc="http://schemas.microsoft.com/office/word/2010/wordprocessingCanvas" xmlns:cx="http://schemas.microsoft.com/office/drawing/2014/chartex" xmlns:cx1="http://schemas.microsoft.com/office/drawing/2015/9/8/chartex" xmlns:cx2="http://schemas.microsoft.com/office/drawing/2015/10/21/chartex" xmlns:cx3="http://schemas.microsoft.com/office/drawing/2016/5/9/chartex" xmlns:cx4="http://schemas.microsoft.com/office/drawing/2016/5/10/chartex" xmlns:cx5="http://schemas.microsoft.com/office/drawing/2016/5/11/chartex" xmlns:cx6="http://schemas.microsoft.com/office/drawing/2016/5/12/chartex" xmlns:cx7="http://schemas.microsoft.com/office/drawing/2016/5/13/chartex" xmlns:cx8="http://schemas.microsoft.com/office/drawing/2016/5/14/chartex" xmlns:mc="http://schemas.openxmlformats.org/markup-compatibility/2006" xmlns:aink="http://schemas.microsoft.com/office/drawing/2016/ink" xmlns:am3d="http://schemas.microsoft.com/office/drawing/2017/model3d" xmlns:o="urn:schemas-microsoft-com:office:office" xmlns:r="http://schemas.openxmlformats.org/officeDocument/2006/relationships" xmlns:m="http://schemas.openxmlformats.org/officeDocument/2006/math" xmlns:v="urn:schemas-microsoft-com:vml" xmlns:wp14="http://schemas.microsoft.com/office/word/2010/wordprocessingDrawing" xmlns:wp="http://schemas.openxmlformats.org/drawingml/2006/wordprocessingDrawing" xmlns:w10="urn:schemas-microsoft-com:office:word" xmlns:w="http://schemas.openxmlformats.org/wordprocessingml/2006/main" xmlns:w14="http://schemas.microsoft.com/office/word/2010/wordml" xmlns:w15="http://schemas.microsoft.com/office/word/2012/wordml" xmlns:w16cex="http://schemas.microsoft.com/office/word/2018/wordml/cex" xmlns:w16cid="http://schemas.microsoft.com/office/word/2016/wordml/cid" xmlns:w16="http://schemas.microsoft.com/office/word/2018/wordml" xmlns:w16sdtdh="http://schemas.microsoft.com/office/word/2020/wordml/sdtdatahash" xmlns:w16se="http://schemas.microsoft.com/office/word/2015/wordml/symex" xmlns:wpg="http://schemas.microsoft.com/office/word/2010/wordprocessingGroup" xmlns:wpi="http://schemas.microsoft.com/office/word/2010/wordprocessingInk" xmlns:wne="http://schemas.microsoft.com/office/word/2006/wordml" xmlns:wps="http://schemas.microsoft.com/office/word/2010/wordprocessingShape" mc:Ignorable="w14 w15 w16se w16cid w16 w16cex w16sdtdh wp14">
+<w:footnotes xmlns:wpc="http://schemas.microsoft.com/office/word/2010/wordprocessingCanvas" xmlns:cx="http://schemas.microsoft.com/office/drawing/2014/chartex" xmlns:cx1="http://schemas.microsoft.com/office/drawing/2015/9/8/chartex" xmlns:cx2="http://schemas.microsoft.com/office/drawing/2015/10/21/chartex" xmlns:cx3="http://schemas.microsoft.com/office/drawing/2016/5/9/chartex" xmlns:cx4="http://schemas.microsoft.com/office/drawing/2016/5/10/chartex" xmlns:cx5="http://schemas.microsoft.com/office/drawing/2016/5/11/chartex" xmlns:cx6="http://schemas.microsoft.com/office/drawing/2016/5/12/chartex" xmlns:cx7="http://schemas.microsoft.com/office/drawing/2016/5/13/chartex" xmlns:cx8="http://schemas.microsoft.com/office/drawing/2016/5/14/chartex" xmlns:mc="http://schemas.openxmlformats.org/markup-compatibility/2006" xmlns:aink="http://schemas.microsoft.com/office/drawing/2016/ink" xmlns:am3d="http://schemas.microsoft.com/office/drawing/2017/model3d" xmlns:o="urn:schemas-microsoft-com:office:office" xmlns:oel="http://schemas.microsoft.com/office/2019/extlst" xmlns:r="http://schemas.openxmlformats.org/officeDocument/2006/relationships" xmlns:m="http://schemas.openxmlformats.org/officeDocument/2006/math" xmlns:v="urn:schemas-microsoft-com:vml" xmlns:wp14="http://schemas.microsoft.com/office/word/2010/wordprocessingDrawing" xmlns:wp="http://schemas.openxmlformats.org/drawingml/2006/wordprocessingDrawing" xmlns:w10="urn:schemas-microsoft-com:office:word" xmlns:w="http://schemas.openxmlformats.org/wordprocessingml/2006/main" xmlns:w14="http://schemas.microsoft.com/office/word/2010/wordml" xmlns:w15="http://schemas.microsoft.com/office/word/2012/wordml" xmlns:w16cex="http://schemas.microsoft.com/office/word/2018/wordml/cex" xmlns:w16cid="http://schemas.microsoft.com/office/word/2016/wordml/cid" xmlns:w16="http://schemas.microsoft.com/office/word/2018/wordml" xmlns:w16sdtdh="http://schemas.microsoft.com/office/word/2020/wordml/sdtdatahash" xmlns:w16se="http://schemas.microsoft.com/office/word/2015/wordml/symex" xmlns:wpg="http://schemas.microsoft.com/office/word/2010/wordprocessingGroup" xmlns:wpi="http://schemas.microsoft.com/office/word/2010/wordprocessingInk" xmlns:wne="http://schemas.microsoft.com/office/word/2006/wordml" xmlns:wps="http://schemas.microsoft.com/office/word/2010/wordprocessingShape" mc:Ignorable="w14 w15 w16se w16cid w16 w16cex w16sdtdh wp14">
   <w:footnote w:type="separator" w:id="-1">
     <w:p>
       <w:pPr>
@@ -4363,7 +4393,7 @@
 </file>
 
 <file path=word/header1.xml><?xml version="1.0" encoding="utf-8"?>
-<w:hdr xmlns:wpc="http://schemas.microsoft.com/office/word/2010/wordprocessingCanvas" xmlns:cx="http://schemas.microsoft.com/office/drawing/2014/chartex" xmlns:cx1="http://schemas.microsoft.com/office/drawing/2015/9/8/chartex" xmlns:cx2="http://schemas.microsoft.com/office/drawing/2015/10/21/chartex" xmlns:cx3="http://schemas.microsoft.com/office/drawing/2016/5/9/chartex" xmlns:cx4="http://schemas.microsoft.com/office/drawing/2016/5/10/chartex" xmlns:cx5="http://schemas.microsoft.com/office/drawing/2016/5/11/chartex" xmlns:cx6="http://schemas.microsoft.com/office/drawing/2016/5/12/chartex" xmlns:cx7="http://schemas.microsoft.com/office/drawing/2016/5/13/chartex" xmlns:cx8="http://schemas.microsoft.com/office/drawing/2016/5/14/chartex" xmlns:mc="http://schemas.openxmlformats.org/markup-compatibility/2006" xmlns:aink="http://schemas.microsoft.com/office/drawing/2016/ink" xmlns:am3d="http://schemas.microsoft.com/office/drawing/2017/model3d" xmlns:o="urn:schemas-microsoft-com:office:office" xmlns:r="http://schemas.openxmlformats.org/officeDocument/2006/relationships" xmlns:m="http://schemas.openxmlformats.org/officeDocument/2006/math" xmlns:v="urn:schemas-microsoft-com:vml" xmlns:wp14="http://schemas.microsoft.com/office/word/2010/wordprocessingDrawing" xmlns:wp="http://schemas.openxmlformats.org/drawingml/2006/wordprocessingDrawing" xmlns:w10="urn:schemas-microsoft-com:office:word" xmlns:w="http://schemas.openxmlformats.org/wordprocessingml/2006/main" xmlns:w14="http://schemas.microsoft.com/office/word/2010/wordml" xmlns:w15="http://schemas.microsoft.com/office/word/2012/wordml" xmlns:w16cex="http://schemas.microsoft.com/office/word/2018/wordml/cex" xmlns:w16cid="http://schemas.microsoft.com/office/word/2016/wordml/cid" xmlns:w16="http://schemas.microsoft.com/office/word/2018/wordml" xmlns:w16sdtdh="http://schemas.microsoft.com/office/word/2020/wordml/sdtdatahash" xmlns:w16se="http://schemas.microsoft.com/office/word/2015/wordml/symex" xmlns:wpg="http://schemas.microsoft.com/office/word/2010/wordprocessingGroup" xmlns:wpi="http://schemas.microsoft.com/office/word/2010/wordprocessingInk" xmlns:wne="http://schemas.microsoft.com/office/word/2006/wordml" xmlns:wps="http://schemas.microsoft.com/office/word/2010/wordprocessingShape" mc:Ignorable="w14 w15 w16se w16cid w16 w16cex w16sdtdh wp14">
+<w:hdr xmlns:wpc="http://schemas.microsoft.com/office/word/2010/wordprocessingCanvas" xmlns:cx="http://schemas.microsoft.com/office/drawing/2014/chartex" xmlns:cx1="http://schemas.microsoft.com/office/drawing/2015/9/8/chartex" xmlns:cx2="http://schemas.microsoft.com/office/drawing/2015/10/21/chartex" xmlns:cx3="http://schemas.microsoft.com/office/drawing/2016/5/9/chartex" xmlns:cx4="http://schemas.microsoft.com/office/drawing/2016/5/10/chartex" xmlns:cx5="http://schemas.microsoft.com/office/drawing/2016/5/11/chartex" xmlns:cx6="http://schemas.microsoft.com/office/drawing/2016/5/12/chartex" xmlns:cx7="http://schemas.microsoft.com/office/drawing/2016/5/13/chartex" xmlns:cx8="http://schemas.microsoft.com/office/drawing/2016/5/14/chartex" xmlns:mc="http://schemas.openxmlformats.org/markup-compatibility/2006" xmlns:aink="http://schemas.microsoft.com/office/drawing/2016/ink" xmlns:am3d="http://schemas.microsoft.com/office/drawing/2017/model3d" xmlns:o="urn:schemas-microsoft-com:office:office" xmlns:oel="http://schemas.microsoft.com/office/2019/extlst" xmlns:r="http://schemas.openxmlformats.org/officeDocument/2006/relationships" xmlns:m="http://schemas.openxmlformats.org/officeDocument/2006/math" xmlns:v="urn:schemas-microsoft-com:vml" xmlns:wp14="http://schemas.microsoft.com/office/word/2010/wordprocessingDrawing" xmlns:wp="http://schemas.openxmlformats.org/drawingml/2006/wordprocessingDrawing" xmlns:w10="urn:schemas-microsoft-com:office:word" xmlns:w="http://schemas.openxmlformats.org/wordprocessingml/2006/main" xmlns:w14="http://schemas.microsoft.com/office/word/2010/wordml" xmlns:w15="http://schemas.microsoft.com/office/word/2012/wordml" xmlns:w16cex="http://schemas.microsoft.com/office/word/2018/wordml/cex" xmlns:w16cid="http://schemas.microsoft.com/office/word/2016/wordml/cid" xmlns:w16="http://schemas.microsoft.com/office/word/2018/wordml" xmlns:w16sdtdh="http://schemas.microsoft.com/office/word/2020/wordml/sdtdatahash" xmlns:w16se="http://schemas.microsoft.com/office/word/2015/wordml/symex" xmlns:wpg="http://schemas.microsoft.com/office/word/2010/wordprocessingGroup" xmlns:wpi="http://schemas.microsoft.com/office/word/2010/wordprocessingInk" xmlns:wne="http://schemas.microsoft.com/office/word/2006/wordml" xmlns:wps="http://schemas.microsoft.com/office/word/2010/wordprocessingShape" mc:Ignorable="w14 w15 w16se w16cid w16 w16cex w16sdtdh wp14">
   <w:p>
     <w:pPr>
       <w:pStyle w:val="a5"/>
@@ -4435,7 +4465,7 @@
 </file>
 
 <file path=word/numbering.xml><?xml version="1.0" encoding="utf-8"?>
-<w:numbering xmlns:wpc="http://schemas.microsoft.com/office/word/2010/wordprocessingCanvas" xmlns:cx="http://schemas.microsoft.com/office/drawing/2014/chartex" xmlns:cx1="http://schemas.microsoft.com/office/drawing/2015/9/8/chartex" xmlns:cx2="http://schemas.microsoft.com/office/drawing/2015/10/21/chartex" xmlns:cx3="http://schemas.microsoft.com/office/drawing/2016/5/9/chartex" xmlns:cx4="http://schemas.microsoft.com/office/drawing/2016/5/10/chartex" xmlns:cx5="http://schemas.microsoft.com/office/drawing/2016/5/11/chartex" xmlns:cx6="http://schemas.microsoft.com/office/drawing/2016/5/12/chartex" xmlns:cx7="http://schemas.microsoft.com/office/drawing/2016/5/13/chartex" xmlns:cx8="http://schemas.microsoft.com/office/drawing/2016/5/14/chartex" xmlns:mc="http://schemas.openxmlformats.org/markup-compatibility/2006" xmlns:aink="http://schemas.microsoft.com/office/drawing/2016/ink" xmlns:am3d="http://schemas.microsoft.com/office/drawing/2017/model3d" xmlns:o="urn:schemas-microsoft-com:office:office" xmlns:r="http://schemas.openxmlformats.org/officeDocument/2006/relationships" xmlns:m="http://schemas.openxmlformats.org/officeDocument/2006/math" xmlns:v="urn:schemas-microsoft-com:vml" xmlns:wp14="http://schemas.microsoft.com/office/word/2010/wordprocessingDrawing" xmlns:wp="http://schemas.openxmlformats.org/drawingml/2006/wordprocessingDrawing" xmlns:w10="urn:schemas-microsoft-com:office:word" xmlns:w="http://schemas.openxmlformats.org/wordprocessingml/2006/main" xmlns:w14="http://schemas.microsoft.com/office/word/2010/wordml" xmlns:w15="http://schemas.microsoft.com/office/word/2012/wordml" xmlns:w16cex="http://schemas.microsoft.com/office/word/2018/wordml/cex" xmlns:w16cid="http://schemas.microsoft.com/office/word/2016/wordml/cid" xmlns:w16="http://schemas.microsoft.com/office/word/2018/wordml" xmlns:w16sdtdh="http://schemas.microsoft.com/office/word/2020/wordml/sdtdatahash" xmlns:w16se="http://schemas.microsoft.com/office/word/2015/wordml/symex" xmlns:wpg="http://schemas.microsoft.com/office/word/2010/wordprocessingGroup" xmlns:wpi="http://schemas.microsoft.com/office/word/2010/wordprocessingInk" xmlns:wne="http://schemas.microsoft.com/office/word/2006/wordml" xmlns:wps="http://schemas.microsoft.com/office/word/2010/wordprocessingShape" mc:Ignorable="w14 w15 w16se w16cid w16 w16cex w16sdtdh wp14">
+<w:numbering xmlns:wpc="http://schemas.microsoft.com/office/word/2010/wordprocessingCanvas" xmlns:cx="http://schemas.microsoft.com/office/drawing/2014/chartex" xmlns:cx1="http://schemas.microsoft.com/office/drawing/2015/9/8/chartex" xmlns:cx2="http://schemas.microsoft.com/office/drawing/2015/10/21/chartex" xmlns:cx3="http://schemas.microsoft.com/office/drawing/2016/5/9/chartex" xmlns:cx4="http://schemas.microsoft.com/office/drawing/2016/5/10/chartex" xmlns:cx5="http://schemas.microsoft.com/office/drawing/2016/5/11/chartex" xmlns:cx6="http://schemas.microsoft.com/office/drawing/2016/5/12/chartex" xmlns:cx7="http://schemas.microsoft.com/office/drawing/2016/5/13/chartex" xmlns:cx8="http://schemas.microsoft.com/office/drawing/2016/5/14/chartex" xmlns:mc="http://schemas.openxmlformats.org/markup-compatibility/2006" xmlns:aink="http://schemas.microsoft.com/office/drawing/2016/ink" xmlns:am3d="http://schemas.microsoft.com/office/drawing/2017/model3d" xmlns:o="urn:schemas-microsoft-com:office:office" xmlns:oel="http://schemas.microsoft.com/office/2019/extlst" xmlns:r="http://schemas.openxmlformats.org/officeDocument/2006/relationships" xmlns:m="http://schemas.openxmlformats.org/officeDocument/2006/math" xmlns:v="urn:schemas-microsoft-com:vml" xmlns:wp14="http://schemas.microsoft.com/office/word/2010/wordprocessingDrawing" xmlns:wp="http://schemas.openxmlformats.org/drawingml/2006/wordprocessingDrawing" xmlns:w10="urn:schemas-microsoft-com:office:word" xmlns:w="http://schemas.openxmlformats.org/wordprocessingml/2006/main" xmlns:w14="http://schemas.microsoft.com/office/word/2010/wordml" xmlns:w15="http://schemas.microsoft.com/office/word/2012/wordml" xmlns:w16cex="http://schemas.microsoft.com/office/word/2018/wordml/cex" xmlns:w16cid="http://schemas.microsoft.com/office/word/2016/wordml/cid" xmlns:w16="http://schemas.microsoft.com/office/word/2018/wordml" xmlns:w16sdtdh="http://schemas.microsoft.com/office/word/2020/wordml/sdtdatahash" xmlns:w16se="http://schemas.microsoft.com/office/word/2015/wordml/symex" xmlns:wpg="http://schemas.microsoft.com/office/word/2010/wordprocessingGroup" xmlns:wpi="http://schemas.microsoft.com/office/word/2010/wordprocessingInk" xmlns:wne="http://schemas.microsoft.com/office/word/2006/wordml" xmlns:wps="http://schemas.microsoft.com/office/word/2010/wordprocessingShape" mc:Ignorable="w14 w15 w16se w16cid w16 w16cex w16sdtdh wp14">
   <w:abstractNum w:abstractNumId="0" w15:restartNumberingAfterBreak="0">
     <w:nsid w:val="286E2CD7"/>
     <w:multiLevelType w:val="multilevel"/>
@@ -4644,10 +4674,10 @@
       </w:rPr>
     </w:lvl>
   </w:abstractNum>
-  <w:num w:numId="1">
+  <w:num w:numId="1" w16cid:durableId="1634359904">
     <w:abstractNumId w:val="0"/>
   </w:num>
-  <w:num w:numId="2">
+  <w:num w:numId="2" w16cid:durableId="788280534">
     <w:abstractNumId w:val="1"/>
   </w:num>
 </w:numbering>

</xml_diff>